<commit_message>
Artefacto Gestión de la configuración
Se adiciona el artefacto de gestión de la configuración y se realizan
modificaciones en Arquitectura y Versión de la Visión
</commit_message>
<xml_diff>
--- a/Artefactos Rup y complementos/Vision.docx
+++ b/Artefactos Rup y complementos/Vision.docx
@@ -7,8 +7,6 @@
       <w:pPr>
         <w:jc w:val="right"/>
       </w:pPr>
-      <w:bookmarkStart w:id="0" w:name="_GoBack"/>
-      <w:bookmarkEnd w:id="0"/>
       <w:r>
         <w:rPr>
           <w:rFonts w:ascii="Arial" w:eastAsia="Arial" w:hAnsi="Arial" w:cs="Arial"/>
@@ -23,6 +21,7 @@
       <w:pPr>
         <w:jc w:val="right"/>
       </w:pPr>
+      <w:proofErr w:type="spellStart"/>
       <w:r>
         <w:rPr>
           <w:rFonts w:ascii="Arial" w:eastAsia="Arial" w:hAnsi="Arial" w:cs="Arial"/>
@@ -32,6 +31,7 @@
         </w:rPr>
         <w:t>Vision</w:t>
       </w:r>
+      <w:proofErr w:type="spellEnd"/>
     </w:p>
     <w:p>
       <w:pPr>
@@ -42,34 +42,27 @@
       <w:pPr>
         <w:jc w:val="right"/>
       </w:pPr>
-      <w:r>
-        <w:rPr>
-          <w:rFonts w:ascii="Arial" w:eastAsia="Arial" w:hAnsi="Arial" w:cs="Arial"/>
-          <w:b/>
+      <w:bookmarkStart w:id="0" w:name="_GoBack"/>
+      <w:proofErr w:type="spellStart"/>
+      <w:r>
+        <w:rPr>
+          <w:rFonts w:ascii="Arial" w:eastAsia="Arial" w:hAnsi="Arial" w:cs="Arial"/>
           <w:sz w:val="28"/>
           <w:szCs w:val="28"/>
         </w:rPr>
-        <w:t>Version &lt;1.</w:t>
-      </w:r>
-      <w:r>
-        <w:rPr>
-          <w:rFonts w:ascii="Arial" w:eastAsia="Arial" w:hAnsi="Arial" w:cs="Arial"/>
-          <w:b/>
+        <w:t>Version</w:t>
+      </w:r>
+      <w:proofErr w:type="spellEnd"/>
+      <w:r>
+        <w:rPr>
+          <w:rFonts w:ascii="Arial" w:eastAsia="Arial" w:hAnsi="Arial" w:cs="Arial"/>
           <w:sz w:val="28"/>
           <w:szCs w:val="28"/>
         </w:rPr>
-        <w:t>1</w:t>
-      </w:r>
-      <w:r>
-        <w:rPr>
-          <w:rFonts w:ascii="Arial" w:eastAsia="Arial" w:hAnsi="Arial" w:cs="Arial"/>
-          <w:b/>
-          <w:sz w:val="28"/>
-          <w:szCs w:val="28"/>
-        </w:rPr>
-        <w:t>&gt;</w:t>
-      </w:r>
-    </w:p>
+        <w:t xml:space="preserve"> &lt;1.1&gt;</w:t>
+      </w:r>
+    </w:p>
+    <w:bookmarkEnd w:id="0"/>
     <w:p>
       <w:pPr>
         <w:jc w:val="center"/>
@@ -89,6 +82,7 @@
       <w:pPr>
         <w:jc w:val="center"/>
       </w:pPr>
+      <w:proofErr w:type="spellStart"/>
       <w:r>
         <w:rPr>
           <w:rFonts w:ascii="Arial" w:eastAsia="Arial" w:hAnsi="Arial" w:cs="Arial"/>
@@ -96,8 +90,29 @@
           <w:sz w:val="36"/>
           <w:szCs w:val="36"/>
         </w:rPr>
-        <w:t>Revision History</w:t>
-      </w:r>
+        <w:t>Revision</w:t>
+      </w:r>
+      <w:proofErr w:type="spellEnd"/>
+      <w:r>
+        <w:rPr>
+          <w:rFonts w:ascii="Arial" w:eastAsia="Arial" w:hAnsi="Arial" w:cs="Arial"/>
+          <w:b/>
+          <w:sz w:val="36"/>
+          <w:szCs w:val="36"/>
+        </w:rPr>
+        <w:t xml:space="preserve"> </w:t>
+      </w:r>
+      <w:proofErr w:type="spellStart"/>
+      <w:r>
+        <w:rPr>
+          <w:rFonts w:ascii="Arial" w:eastAsia="Arial" w:hAnsi="Arial" w:cs="Arial"/>
+          <w:b/>
+          <w:sz w:val="36"/>
+          <w:szCs w:val="36"/>
+        </w:rPr>
+        <w:t>History</w:t>
+      </w:r>
+      <w:proofErr w:type="spellEnd"/>
     </w:p>
     <w:tbl>
       <w:tblPr>
@@ -150,12 +165,14 @@
               <w:spacing w:after="120"/>
               <w:jc w:val="center"/>
             </w:pPr>
+            <w:proofErr w:type="spellStart"/>
             <w:r>
               <w:rPr>
                 <w:b/>
               </w:rPr>
               <w:t>Version</w:t>
             </w:r>
+            <w:proofErr w:type="spellEnd"/>
           </w:p>
         </w:tc>
         <w:tc>
@@ -168,12 +185,14 @@
               <w:spacing w:after="120"/>
               <w:jc w:val="center"/>
             </w:pPr>
+            <w:proofErr w:type="spellStart"/>
             <w:r>
               <w:rPr>
                 <w:b/>
               </w:rPr>
               <w:t>Description</w:t>
             </w:r>
+            <w:proofErr w:type="spellEnd"/>
           </w:p>
         </w:tc>
         <w:tc>
@@ -186,12 +205,14 @@
               <w:spacing w:after="120"/>
               <w:jc w:val="center"/>
             </w:pPr>
+            <w:proofErr w:type="spellStart"/>
             <w:r>
               <w:rPr>
                 <w:b/>
               </w:rPr>
               <w:t>Author</w:t>
             </w:r>
+            <w:proofErr w:type="spellEnd"/>
           </w:p>
         </w:tc>
       </w:tr>
@@ -234,8 +255,13 @@
               <w:spacing w:after="120"/>
             </w:pPr>
             <w:r>
-              <w:t>Versión inicial de la visión del proyecto siguiendo los planteamientos del rup</w:t>
-            </w:r>
+              <w:t xml:space="preserve">Versión inicial de la visión del proyecto siguiendo los planteamientos del </w:t>
+            </w:r>
+            <w:proofErr w:type="spellStart"/>
+            <w:r>
+              <w:t>rup</w:t>
+            </w:r>
+            <w:proofErr w:type="spellEnd"/>
           </w:p>
         </w:tc>
         <w:tc>
@@ -257,7 +283,15 @@
               <w:spacing w:after="120"/>
             </w:pPr>
             <w:r>
-              <w:t>Miller Stiven Aguirre Herrera</w:t>
+              <w:t xml:space="preserve">Miller </w:t>
+            </w:r>
+            <w:proofErr w:type="spellStart"/>
+            <w:r>
+              <w:t>Stiven</w:t>
+            </w:r>
+            <w:proofErr w:type="spellEnd"/>
+            <w:r>
+              <w:t xml:space="preserve"> Aguirre Herrera</w:t>
             </w:r>
           </w:p>
         </w:tc>
@@ -324,7 +358,15 @@
               <w:spacing w:after="120"/>
             </w:pPr>
             <w:r>
-              <w:t>Miller Stiven Aguirre Herrera</w:t>
+              <w:t xml:space="preserve">Miller </w:t>
+            </w:r>
+            <w:proofErr w:type="spellStart"/>
+            <w:r>
+              <w:t>Stiven</w:t>
+            </w:r>
+            <w:proofErr w:type="spellEnd"/>
+            <w:r>
+              <w:t xml:space="preserve"> Aguirre Herrera</w:t>
             </w:r>
           </w:p>
         </w:tc>
@@ -368,10 +410,15 @@
               <w:spacing w:after="120"/>
             </w:pPr>
             <w:r>
-              <w:t>Cambios en los atributos para ser coherentes con el desarrol</w:t>
-            </w:r>
-            <w:r>
-              <w:t>lo y el framework seleccionado</w:t>
+              <w:t xml:space="preserve">Cambios en los atributos para ser coherentes con el desarrollo y el </w:t>
+            </w:r>
+            <w:proofErr w:type="spellStart"/>
+            <w:r>
+              <w:t>framework</w:t>
+            </w:r>
+            <w:proofErr w:type="spellEnd"/>
+            <w:r>
+              <w:t xml:space="preserve"> seleccionado</w:t>
             </w:r>
           </w:p>
         </w:tc>
@@ -394,7 +441,15 @@
               <w:spacing w:after="120"/>
             </w:pPr>
             <w:r>
-              <w:t>Miller Stiven Aguirre Herrera</w:t>
+              <w:t xml:space="preserve">Miller </w:t>
+            </w:r>
+            <w:proofErr w:type="spellStart"/>
+            <w:r>
+              <w:t>Stiven</w:t>
+            </w:r>
+            <w:proofErr w:type="spellEnd"/>
+            <w:r>
+              <w:t xml:space="preserve"> Aguirre Herrera</w:t>
             </w:r>
           </w:p>
         </w:tc>
@@ -1228,7 +1283,21 @@
         <w:rPr>
           <w:lang w:val="en-US"/>
         </w:rPr>
-        <w:t>&lt;aCompetitor&gt;</w:t>
+        <w:t>&lt;</w:t>
+      </w:r>
+      <w:proofErr w:type="spellStart"/>
+      <w:r>
+        <w:rPr>
+          <w:lang w:val="en-US"/>
+        </w:rPr>
+        <w:t>aCompetitor</w:t>
+      </w:r>
+      <w:proofErr w:type="spellEnd"/>
+      <w:r>
+        <w:rPr>
+          <w:lang w:val="en-US"/>
+        </w:rPr>
+        <w:t>&gt;</w:t>
       </w:r>
       <w:r>
         <w:rPr>
@@ -1267,7 +1336,21 @@
         <w:rPr>
           <w:lang w:val="en-US"/>
         </w:rPr>
-        <w:t>&lt;anotherCompetitor&gt;</w:t>
+        <w:t>&lt;</w:t>
+      </w:r>
+      <w:proofErr w:type="spellStart"/>
+      <w:r>
+        <w:rPr>
+          <w:lang w:val="en-US"/>
+        </w:rPr>
+        <w:t>anotherCompetitor</w:t>
+      </w:r>
+      <w:proofErr w:type="spellEnd"/>
+      <w:r>
+        <w:rPr>
+          <w:lang w:val="en-US"/>
+        </w:rPr>
+        <w:t>&gt;</w:t>
       </w:r>
       <w:r>
         <w:rPr>
@@ -1573,7 +1656,21 @@
         <w:rPr>
           <w:lang w:val="en-US"/>
         </w:rPr>
-        <w:t>&lt;aFeature&gt;</w:t>
+        <w:t>&lt;</w:t>
+      </w:r>
+      <w:proofErr w:type="spellStart"/>
+      <w:r>
+        <w:rPr>
+          <w:lang w:val="en-US"/>
+        </w:rPr>
+        <w:t>aFeature</w:t>
+      </w:r>
+      <w:proofErr w:type="spellEnd"/>
+      <w:r>
+        <w:rPr>
+          <w:lang w:val="en-US"/>
+        </w:rPr>
+        <w:t>&gt;</w:t>
       </w:r>
       <w:r>
         <w:rPr>
@@ -1611,7 +1708,21 @@
         <w:rPr>
           <w:lang w:val="en-US"/>
         </w:rPr>
-        <w:t>&lt;anotherFeature&gt;</w:t>
+        <w:t>&lt;</w:t>
+      </w:r>
+      <w:proofErr w:type="spellStart"/>
+      <w:r>
+        <w:rPr>
+          <w:lang w:val="en-US"/>
+        </w:rPr>
+        <w:t>anotherFeature</w:t>
+      </w:r>
+      <w:proofErr w:type="spellEnd"/>
+      <w:r>
+        <w:rPr>
+          <w:lang w:val="en-US"/>
+        </w:rPr>
+        <w:t>&gt;</w:t>
       </w:r>
       <w:r>
         <w:rPr>
@@ -1867,13 +1978,7 @@
         <w:rPr>
           <w:lang w:val="en-US"/>
         </w:rPr>
-        <w:t>9.</w:t>
-      </w:r>
-      <w:r>
-        <w:rPr>
-          <w:lang w:val="en-US"/>
-        </w:rPr>
-        <w:t>3</w:t>
+        <w:t>9.3</w:t>
       </w:r>
       <w:r>
         <w:rPr>
@@ -2473,6 +2578,7 @@
       </w:pPr>
       <w:bookmarkStart w:id="1" w:name="h.gjdgxs" w:colFirst="0" w:colLast="0"/>
       <w:bookmarkEnd w:id="1"/>
+      <w:proofErr w:type="spellStart"/>
       <w:r>
         <w:rPr>
           <w:rFonts w:ascii="Arial" w:eastAsia="Arial" w:hAnsi="Arial" w:cs="Arial"/>
@@ -2483,6 +2589,7 @@
         <w:lastRenderedPageBreak/>
         <w:t>Vision</w:t>
       </w:r>
+      <w:proofErr w:type="spellEnd"/>
     </w:p>
     <w:p>
       <w:pPr>
@@ -2494,6 +2601,7 @@
         <w:spacing w:before="120" w:after="60"/>
         <w:ind w:left="720" w:hanging="720"/>
       </w:pPr>
+      <w:proofErr w:type="spellStart"/>
       <w:r>
         <w:rPr>
           <w:rFonts w:ascii="Arial" w:eastAsia="Arial" w:hAnsi="Arial" w:cs="Arial"/>
@@ -2503,16 +2611,14 @@
         </w:rPr>
         <w:t>Introduction</w:t>
       </w:r>
+      <w:proofErr w:type="spellEnd"/>
     </w:p>
     <w:p>
       <w:pPr>
         <w:jc w:val="both"/>
       </w:pPr>
       <w:r>
-        <w:t>Versión preliminar preparada para ser incluida en la propuesta elaborada como  respuesta al proyecto del espacio académico de Ingenie</w:t>
-      </w:r>
-      <w:r>
-        <w:t>ría de Software III  de la Universidad del Quindío. Este documento posee la visión general del proyecto.</w:t>
+        <w:t>Versión preliminar preparada para ser incluida en la propuesta elaborada como  respuesta al proyecto del espacio académico de Ingeniería de Software III  de la Universidad del Quindío. Este documento posee la visión general del proyecto.</w:t>
       </w:r>
     </w:p>
     <w:p>
@@ -2522,10 +2628,7 @@
       <w:bookmarkStart w:id="2" w:name="h.30j0zll" w:colFirst="0" w:colLast="0"/>
       <w:bookmarkEnd w:id="2"/>
       <w:r>
-        <w:t>El proyecto está basado en una metodología ágil, la cual se está definiendo actualmente para verificar en cuál se adapta mejor el proyecto, en este doc</w:t>
-      </w:r>
-      <w:r>
-        <w:t>umento solo estará incluido</w:t>
+        <w:t>El proyecto está basado en una metodología ágil, la cual se está definiendo actualmente para verificar en cuál se adapta mejor el proyecto, en este documento solo estará incluido</w:t>
       </w:r>
     </w:p>
     <w:p>
@@ -2539,6 +2642,7 @@
         <w:ind w:left="720" w:hanging="720"/>
         <w:jc w:val="both"/>
       </w:pPr>
+      <w:proofErr w:type="spellStart"/>
       <w:r>
         <w:rPr>
           <w:rFonts w:ascii="Arial" w:eastAsia="Arial" w:hAnsi="Arial" w:cs="Arial"/>
@@ -2546,6 +2650,7 @@
         </w:rPr>
         <w:t>Purpose</w:t>
       </w:r>
+      <w:proofErr w:type="spellEnd"/>
     </w:p>
     <w:p>
       <w:pPr>
@@ -2568,6 +2673,7 @@
         <w:ind w:left="720" w:hanging="720"/>
         <w:jc w:val="both"/>
       </w:pPr>
+      <w:proofErr w:type="spellStart"/>
       <w:r>
         <w:rPr>
           <w:rFonts w:ascii="Arial" w:eastAsia="Arial" w:hAnsi="Arial" w:cs="Arial"/>
@@ -2575,6 +2681,7 @@
         </w:rPr>
         <w:t>Scope</w:t>
       </w:r>
+      <w:proofErr w:type="spellEnd"/>
     </w:p>
     <w:p>
       <w:pPr>
@@ -2583,10 +2690,7 @@
       <w:bookmarkStart w:id="4" w:name="h.3znysh7" w:colFirst="0" w:colLast="0"/>
       <w:bookmarkEnd w:id="4"/>
       <w:r>
-        <w:t>El alcance de la visión es proporcionar la mayor información en cuanto a lo que se desea en el proyecto y que se tiene</w:t>
-      </w:r>
-      <w:r>
-        <w:t xml:space="preserve"> propuesto.</w:t>
+        <w:t>El alcance de la visión es proporcionar la mayor información en cuanto a lo que se desea en el proyecto y que se tiene propuesto.</w:t>
       </w:r>
     </w:p>
     <w:p>
@@ -2599,13 +2703,47 @@
         <w:spacing w:before="120" w:after="60"/>
         <w:ind w:left="720" w:hanging="720"/>
       </w:pPr>
-      <w:r>
-        <w:rPr>
-          <w:rFonts w:ascii="Arial" w:eastAsia="Arial" w:hAnsi="Arial" w:cs="Arial"/>
-          <w:b/>
-        </w:rPr>
-        <w:t>Definitions, Acronyms, and Abbreviations</w:t>
-      </w:r>
+      <w:proofErr w:type="spellStart"/>
+      <w:r>
+        <w:rPr>
+          <w:rFonts w:ascii="Arial" w:eastAsia="Arial" w:hAnsi="Arial" w:cs="Arial"/>
+          <w:b/>
+        </w:rPr>
+        <w:t>Definitions</w:t>
+      </w:r>
+      <w:proofErr w:type="spellEnd"/>
+      <w:r>
+        <w:rPr>
+          <w:rFonts w:ascii="Arial" w:eastAsia="Arial" w:hAnsi="Arial" w:cs="Arial"/>
+          <w:b/>
+        </w:rPr>
+        <w:t xml:space="preserve">, </w:t>
+      </w:r>
+      <w:proofErr w:type="spellStart"/>
+      <w:r>
+        <w:rPr>
+          <w:rFonts w:ascii="Arial" w:eastAsia="Arial" w:hAnsi="Arial" w:cs="Arial"/>
+          <w:b/>
+        </w:rPr>
+        <w:t>Acronyms</w:t>
+      </w:r>
+      <w:proofErr w:type="spellEnd"/>
+      <w:r>
+        <w:rPr>
+          <w:rFonts w:ascii="Arial" w:eastAsia="Arial" w:hAnsi="Arial" w:cs="Arial"/>
+          <w:b/>
+        </w:rPr>
+        <w:t xml:space="preserve">, and </w:t>
+      </w:r>
+      <w:proofErr w:type="spellStart"/>
+      <w:r>
+        <w:rPr>
+          <w:rFonts w:ascii="Arial" w:eastAsia="Arial" w:hAnsi="Arial" w:cs="Arial"/>
+          <w:b/>
+        </w:rPr>
+        <w:t>Abbreviations</w:t>
+      </w:r>
+      <w:proofErr w:type="spellEnd"/>
     </w:p>
     <w:p>
       <w:pPr>
@@ -2623,10 +2761,7 @@
         <w:t>Sitio Web</w:t>
       </w:r>
       <w:r>
-        <w:t>: Se canaliza a través del URL o identificador único de cada página de contenidos. Este sistema permite a los usuarios iniciar una solicitud de trámite y a los funcionarios del Agua Potable atender las solicitudes e ingresar datos de las inspecciones reali</w:t>
-      </w:r>
-      <w:r>
-        <w:t>zadas.</w:t>
+        <w:t>: Se canaliza a través del URL o identificador único de cada página de contenidos. Este sistema permite a los usuarios iniciar una solicitud de trámite y a los funcionarios del Agua Potable atender las solicitudes e ingresar datos de las inspecciones realizadas.</w:t>
       </w:r>
     </w:p>
     <w:p>
@@ -2706,6 +2841,7 @@
         <w:ind w:left="720" w:hanging="720"/>
         <w:jc w:val="both"/>
       </w:pPr>
+      <w:proofErr w:type="spellStart"/>
       <w:r>
         <w:rPr>
           <w:rFonts w:ascii="Arial" w:eastAsia="Arial" w:hAnsi="Arial" w:cs="Arial"/>
@@ -2715,6 +2851,7 @@
         </w:rPr>
         <w:t>Positioning</w:t>
       </w:r>
+      <w:proofErr w:type="spellEnd"/>
     </w:p>
     <w:p>
       <w:pPr>
@@ -2733,8 +2870,17 @@
           <w:rFonts w:ascii="Arial" w:eastAsia="Arial" w:hAnsi="Arial" w:cs="Arial"/>
           <w:b/>
         </w:rPr>
-        <w:t>Business Opportunity</w:t>
-      </w:r>
+        <w:t xml:space="preserve">Business </w:t>
+      </w:r>
+      <w:proofErr w:type="spellStart"/>
+      <w:r>
+        <w:rPr>
+          <w:rFonts w:ascii="Arial" w:eastAsia="Arial" w:hAnsi="Arial" w:cs="Arial"/>
+          <w:b/>
+        </w:rPr>
+        <w:t>Opportunity</w:t>
+      </w:r>
+      <w:proofErr w:type="spellEnd"/>
     </w:p>
     <w:p>
       <w:pPr>
@@ -2747,10 +2893,7 @@
       <w:bookmarkStart w:id="8" w:name="h.oycevbvzqh9j" w:colFirst="0" w:colLast="0"/>
       <w:bookmarkEnd w:id="8"/>
       <w:r>
-        <w:t>La oportunidad de negocio que se tien</w:t>
-      </w:r>
-      <w:r>
-        <w:t xml:space="preserve">e para este proyecto es la ausencia de una plataforma para el diligenciamiento de encuestas institucionales de la Universidad del Quindío </w:t>
+        <w:t xml:space="preserve">La oportunidad de negocio que se tiene para este proyecto es la ausencia de una plataforma para el diligenciamiento de encuestas institucionales de la Universidad del Quindío </w:t>
       </w:r>
     </w:p>
     <w:p>
@@ -2774,13 +2917,31 @@
         <w:spacing w:before="120" w:after="60"/>
         <w:ind w:left="720" w:hanging="720"/>
       </w:pPr>
-      <w:r>
-        <w:rPr>
-          <w:rFonts w:ascii="Arial" w:eastAsia="Arial" w:hAnsi="Arial" w:cs="Arial"/>
-          <w:b/>
-        </w:rPr>
-        <w:t>Problem Statement</w:t>
-      </w:r>
+      <w:proofErr w:type="spellStart"/>
+      <w:r>
+        <w:rPr>
+          <w:rFonts w:ascii="Arial" w:eastAsia="Arial" w:hAnsi="Arial" w:cs="Arial"/>
+          <w:b/>
+        </w:rPr>
+        <w:t>Problem</w:t>
+      </w:r>
+      <w:proofErr w:type="spellEnd"/>
+      <w:r>
+        <w:rPr>
+          <w:rFonts w:ascii="Arial" w:eastAsia="Arial" w:hAnsi="Arial" w:cs="Arial"/>
+          <w:b/>
+        </w:rPr>
+        <w:t xml:space="preserve"> </w:t>
+      </w:r>
+      <w:proofErr w:type="spellStart"/>
+      <w:r>
+        <w:rPr>
+          <w:rFonts w:ascii="Arial" w:eastAsia="Arial" w:hAnsi="Arial" w:cs="Arial"/>
+          <w:b/>
+        </w:rPr>
+        <w:t>Statement</w:t>
+      </w:r>
+      <w:proofErr w:type="spellEnd"/>
     </w:p>
     <w:p>
       <w:pPr>
@@ -2821,9 +2982,22 @@
               <w:spacing w:after="120"/>
               <w:ind w:left="72"/>
             </w:pPr>
+            <w:proofErr w:type="spellStart"/>
             <w:r>
               <w:lastRenderedPageBreak/>
-              <w:t>The problem of</w:t>
+              <w:t>The</w:t>
+            </w:r>
+            <w:proofErr w:type="spellEnd"/>
+            <w:r>
+              <w:t xml:space="preserve"> </w:t>
+            </w:r>
+            <w:proofErr w:type="spellStart"/>
+            <w:r>
+              <w:t>problem</w:t>
+            </w:r>
+            <w:proofErr w:type="spellEnd"/>
+            <w:r>
+              <w:t xml:space="preserve"> of</w:t>
             </w:r>
           </w:p>
         </w:tc>
@@ -2845,10 +3019,7 @@
               <w:spacing w:after="120"/>
             </w:pPr>
             <w:r>
-              <w:t>Ausencia de una plataforma virtual para las encuestas institucionales de profesore</w:t>
-            </w:r>
-            <w:r>
-              <w:t>s y estudiantes de la Universidad del Quindío</w:t>
+              <w:t>Ausencia de una plataforma virtual para las encuestas institucionales de profesores y estudiantes de la Universidad del Quindío</w:t>
             </w:r>
           </w:p>
         </w:tc>
@@ -2871,12 +3042,11 @@
               <w:spacing w:after="120"/>
               <w:ind w:left="72"/>
             </w:pPr>
-            <w:r>
-              <w:t>affect</w:t>
-            </w:r>
-            <w:r>
-              <w:t>s</w:t>
-            </w:r>
+            <w:proofErr w:type="spellStart"/>
+            <w:r>
+              <w:t>affects</w:t>
+            </w:r>
+            <w:proofErr w:type="spellEnd"/>
           </w:p>
         </w:tc>
         <w:tc>
@@ -2897,7 +3067,15 @@
               <w:spacing w:after="120"/>
             </w:pPr>
             <w:r>
-              <w:t>Universidad del quindío, administrativos.</w:t>
+              <w:t xml:space="preserve">Universidad del </w:t>
+            </w:r>
+            <w:proofErr w:type="spellStart"/>
+            <w:r>
+              <w:t>quindío</w:t>
+            </w:r>
+            <w:proofErr w:type="spellEnd"/>
+            <w:r>
+              <w:t>, administrativos.</w:t>
             </w:r>
           </w:p>
         </w:tc>
@@ -3068,13 +3246,31 @@
       </w:pPr>
       <w:bookmarkStart w:id="10" w:name="h.1t3h5sf" w:colFirst="0" w:colLast="0"/>
       <w:bookmarkEnd w:id="10"/>
-      <w:r>
-        <w:rPr>
-          <w:rFonts w:ascii="Arial" w:eastAsia="Arial" w:hAnsi="Arial" w:cs="Arial"/>
-          <w:b/>
-        </w:rPr>
-        <w:t>Product Position Statement</w:t>
-      </w:r>
+      <w:proofErr w:type="spellStart"/>
+      <w:r>
+        <w:rPr>
+          <w:rFonts w:ascii="Arial" w:eastAsia="Arial" w:hAnsi="Arial" w:cs="Arial"/>
+          <w:b/>
+        </w:rPr>
+        <w:t>Product</w:t>
+      </w:r>
+      <w:proofErr w:type="spellEnd"/>
+      <w:r>
+        <w:rPr>
+          <w:rFonts w:ascii="Arial" w:eastAsia="Arial" w:hAnsi="Arial" w:cs="Arial"/>
+          <w:b/>
+        </w:rPr>
+        <w:t xml:space="preserve"> Position </w:t>
+      </w:r>
+      <w:proofErr w:type="spellStart"/>
+      <w:r>
+        <w:rPr>
+          <w:rFonts w:ascii="Arial" w:eastAsia="Arial" w:hAnsi="Arial" w:cs="Arial"/>
+          <w:b/>
+        </w:rPr>
+        <w:t>Statement</w:t>
+      </w:r>
+      <w:proofErr w:type="spellEnd"/>
     </w:p>
     <w:p>
       <w:pPr>
@@ -3115,9 +3311,11 @@
               <w:spacing w:after="120"/>
               <w:ind w:left="72"/>
             </w:pPr>
+            <w:proofErr w:type="spellStart"/>
             <w:r>
               <w:t>For</w:t>
             </w:r>
+            <w:proofErr w:type="spellEnd"/>
           </w:p>
         </w:tc>
         <w:tc>
@@ -3161,9 +3359,11 @@
               <w:spacing w:after="120"/>
               <w:ind w:left="72"/>
             </w:pPr>
+            <w:proofErr w:type="spellStart"/>
             <w:r>
               <w:t>Who</w:t>
             </w:r>
+            <w:proofErr w:type="spellEnd"/>
           </w:p>
         </w:tc>
         <w:tc>
@@ -3207,8 +3407,29 @@
               <w:spacing w:after="120"/>
               <w:ind w:left="72"/>
             </w:pPr>
-            <w:r>
-              <w:t>The (product name)</w:t>
+            <w:proofErr w:type="spellStart"/>
+            <w:r>
+              <w:t>The</w:t>
+            </w:r>
+            <w:proofErr w:type="spellEnd"/>
+            <w:r>
+              <w:t xml:space="preserve"> (</w:t>
+            </w:r>
+            <w:proofErr w:type="spellStart"/>
+            <w:r>
+              <w:t>product</w:t>
+            </w:r>
+            <w:proofErr w:type="spellEnd"/>
+            <w:r>
+              <w:t xml:space="preserve"> </w:t>
+            </w:r>
+            <w:proofErr w:type="spellStart"/>
+            <w:r>
+              <w:t>name</w:t>
+            </w:r>
+            <w:proofErr w:type="spellEnd"/>
+            <w:r>
+              <w:t>)</w:t>
             </w:r>
           </w:p>
         </w:tc>
@@ -3257,9 +3478,11 @@
               <w:spacing w:after="120"/>
               <w:ind w:left="72"/>
             </w:pPr>
+            <w:proofErr w:type="spellStart"/>
             <w:r>
               <w:t>That</w:t>
             </w:r>
+            <w:proofErr w:type="spellEnd"/>
           </w:p>
         </w:tc>
         <w:tc>
@@ -3303,9 +3526,11 @@
               <w:spacing w:after="120"/>
               <w:ind w:left="72"/>
             </w:pPr>
+            <w:proofErr w:type="spellStart"/>
             <w:r>
               <w:t>Unlike</w:t>
             </w:r>
+            <w:proofErr w:type="spellEnd"/>
           </w:p>
         </w:tc>
         <w:tc>
@@ -3326,10 +3551,7 @@
               <w:spacing w:after="120"/>
             </w:pPr>
             <w:r>
-              <w:t>Encuestas tradicionales llenadas a mano, aumentando el trabajo en la ponderación de r</w:t>
-            </w:r>
-            <w:r>
-              <w:t>esultados,</w:t>
+              <w:t>Encuestas tradicionales llenadas a mano, aumentando el trabajo en la ponderación de resultados,</w:t>
             </w:r>
           </w:p>
         </w:tc>
@@ -3351,9 +3573,19 @@
               <w:spacing w:after="120"/>
               <w:ind w:left="72"/>
             </w:pPr>
-            <w:r>
-              <w:t>Our product</w:t>
-            </w:r>
+            <w:proofErr w:type="spellStart"/>
+            <w:r>
+              <w:t>Our</w:t>
+            </w:r>
+            <w:proofErr w:type="spellEnd"/>
+            <w:r>
+              <w:t xml:space="preserve"> </w:t>
+            </w:r>
+            <w:proofErr w:type="spellStart"/>
+            <w:r>
+              <w:t>product</w:t>
+            </w:r>
+            <w:proofErr w:type="spellEnd"/>
           </w:p>
         </w:tc>
         <w:tc>
@@ -3401,6 +3633,7 @@
         <w:spacing w:before="120" w:after="60"/>
         <w:ind w:left="720" w:hanging="720"/>
       </w:pPr>
+      <w:proofErr w:type="spellStart"/>
       <w:r>
         <w:rPr>
           <w:rFonts w:ascii="Arial" w:eastAsia="Arial" w:hAnsi="Arial" w:cs="Arial"/>
@@ -3409,8 +3642,49 @@
           <w:szCs w:val="24"/>
         </w:rPr>
         <w:lastRenderedPageBreak/>
-        <w:t>Stakeholder and User Descriptions</w:t>
-      </w:r>
+        <w:t>Stakeholder</w:t>
+      </w:r>
+      <w:proofErr w:type="spellEnd"/>
+      <w:r>
+        <w:rPr>
+          <w:rFonts w:ascii="Arial" w:eastAsia="Arial" w:hAnsi="Arial" w:cs="Arial"/>
+          <w:b/>
+          <w:sz w:val="24"/>
+          <w:szCs w:val="24"/>
+        </w:rPr>
+        <w:t xml:space="preserve"> and </w:t>
+      </w:r>
+      <w:proofErr w:type="spellStart"/>
+      <w:r>
+        <w:rPr>
+          <w:rFonts w:ascii="Arial" w:eastAsia="Arial" w:hAnsi="Arial" w:cs="Arial"/>
+          <w:b/>
+          <w:sz w:val="24"/>
+          <w:szCs w:val="24"/>
+        </w:rPr>
+        <w:t>User</w:t>
+      </w:r>
+      <w:proofErr w:type="spellEnd"/>
+      <w:r>
+        <w:rPr>
+          <w:rFonts w:ascii="Arial" w:eastAsia="Arial" w:hAnsi="Arial" w:cs="Arial"/>
+          <w:b/>
+          <w:sz w:val="24"/>
+          <w:szCs w:val="24"/>
+        </w:rPr>
+        <w:t xml:space="preserve"> </w:t>
+      </w:r>
+      <w:proofErr w:type="spellStart"/>
+      <w:r>
+        <w:rPr>
+          <w:rFonts w:ascii="Arial" w:eastAsia="Arial" w:hAnsi="Arial" w:cs="Arial"/>
+          <w:b/>
+          <w:sz w:val="24"/>
+          <w:szCs w:val="24"/>
+        </w:rPr>
+        <w:t>Descriptions</w:t>
+      </w:r>
+      <w:proofErr w:type="spellEnd"/>
     </w:p>
     <w:p>
       <w:pPr>
@@ -3423,11 +3697,19 @@
         <w:ind w:hanging="360"/>
         <w:contextualSpacing/>
       </w:pPr>
-      <w:r>
-        <w:rPr>
-          <w:b/>
-        </w:rPr>
-        <w:t>Stakeholder:</w:t>
+      <w:proofErr w:type="spellStart"/>
+      <w:r>
+        <w:rPr>
+          <w:b/>
+        </w:rPr>
+        <w:t>Stakeholder</w:t>
+      </w:r>
+      <w:proofErr w:type="spellEnd"/>
+      <w:r>
+        <w:rPr>
+          <w:b/>
+        </w:rPr>
+        <w:t>:</w:t>
       </w:r>
     </w:p>
     <w:p>
@@ -3504,11 +3786,19 @@
           <w:b/>
         </w:rPr>
       </w:pPr>
-      <w:r>
-        <w:rPr>
-          <w:b/>
-        </w:rPr>
-        <w:t>User:</w:t>
+      <w:proofErr w:type="spellStart"/>
+      <w:r>
+        <w:rPr>
+          <w:b/>
+        </w:rPr>
+        <w:t>User</w:t>
+      </w:r>
+      <w:proofErr w:type="spellEnd"/>
+      <w:r>
+        <w:rPr>
+          <w:b/>
+        </w:rPr>
+        <w:t>:</w:t>
       </w:r>
     </w:p>
     <w:p>
@@ -3609,13 +3899,31 @@
         <w:spacing w:before="120" w:after="60"/>
         <w:ind w:left="720" w:hanging="720"/>
       </w:pPr>
-      <w:r>
-        <w:rPr>
-          <w:rFonts w:ascii="Arial" w:eastAsia="Arial" w:hAnsi="Arial" w:cs="Arial"/>
-          <w:b/>
-        </w:rPr>
-        <w:t>Market Demographics</w:t>
-      </w:r>
+      <w:proofErr w:type="spellStart"/>
+      <w:r>
+        <w:rPr>
+          <w:rFonts w:ascii="Arial" w:eastAsia="Arial" w:hAnsi="Arial" w:cs="Arial"/>
+          <w:b/>
+        </w:rPr>
+        <w:t>Market</w:t>
+      </w:r>
+      <w:proofErr w:type="spellEnd"/>
+      <w:r>
+        <w:rPr>
+          <w:rFonts w:ascii="Arial" w:eastAsia="Arial" w:hAnsi="Arial" w:cs="Arial"/>
+          <w:b/>
+        </w:rPr>
+        <w:t xml:space="preserve"> </w:t>
+      </w:r>
+      <w:proofErr w:type="spellStart"/>
+      <w:r>
+        <w:rPr>
+          <w:rFonts w:ascii="Arial" w:eastAsia="Arial" w:hAnsi="Arial" w:cs="Arial"/>
+          <w:b/>
+        </w:rPr>
+        <w:t>Demographics</w:t>
+      </w:r>
+      <w:proofErr w:type="spellEnd"/>
     </w:p>
     <w:p>
       <w:pPr>
@@ -3636,11 +3944,13 @@
       </w:r>
       <w:proofErr w:type="gramEnd"/>
       <w:r>
-        <w:t xml:space="preserve"> para estudiantes, profesores, académicos, administrativos y egresados de la Universidad del qui</w:t>
-      </w:r>
-      <w:r>
-        <w:t>ndío</w:t>
-      </w:r>
+        <w:t xml:space="preserve"> para estudiantes, profesores, académicos, administrativos y egresados de la Universidad del </w:t>
+      </w:r>
+      <w:proofErr w:type="spellStart"/>
+      <w:r>
+        <w:t>quindío</w:t>
+      </w:r>
+      <w:proofErr w:type="spellEnd"/>
     </w:p>
     <w:p>
       <w:pPr>
@@ -3652,11 +3962,77 @@
       </w:pPr>
       <w:bookmarkStart w:id="13" w:name="h.21zj8u7gj2fx" w:colFirst="0" w:colLast="0"/>
       <w:bookmarkEnd w:id="13"/>
-      <w:r>
-        <w:t>How does this product or service support your goals?: Ayuda</w:t>
-      </w:r>
-      <w:r>
-        <w:t xml:space="preserve"> a la recolección rápida y eficaz de las encuestas, además facilita ver los resultados.</w:t>
+      <w:proofErr w:type="spellStart"/>
+      <w:r>
+        <w:t>How</w:t>
+      </w:r>
+      <w:proofErr w:type="spellEnd"/>
+      <w:r>
+        <w:t xml:space="preserve"> </w:t>
+      </w:r>
+      <w:proofErr w:type="spellStart"/>
+      <w:r>
+        <w:t>does</w:t>
+      </w:r>
+      <w:proofErr w:type="spellEnd"/>
+      <w:r>
+        <w:t xml:space="preserve"> </w:t>
+      </w:r>
+      <w:proofErr w:type="spellStart"/>
+      <w:r>
+        <w:t>this</w:t>
+      </w:r>
+      <w:proofErr w:type="spellEnd"/>
+      <w:r>
+        <w:t xml:space="preserve"> </w:t>
+      </w:r>
+      <w:proofErr w:type="spellStart"/>
+      <w:r>
+        <w:t>product</w:t>
+      </w:r>
+      <w:proofErr w:type="spellEnd"/>
+      <w:r>
+        <w:t xml:space="preserve"> </w:t>
+      </w:r>
+      <w:proofErr w:type="spellStart"/>
+      <w:r>
+        <w:t>or</w:t>
+      </w:r>
+      <w:proofErr w:type="spellEnd"/>
+      <w:r>
+        <w:t xml:space="preserve"> </w:t>
+      </w:r>
+      <w:proofErr w:type="spellStart"/>
+      <w:r>
+        <w:t>service</w:t>
+      </w:r>
+      <w:proofErr w:type="spellEnd"/>
+      <w:r>
+        <w:t xml:space="preserve"> </w:t>
+      </w:r>
+      <w:proofErr w:type="spellStart"/>
+      <w:r>
+        <w:t>support</w:t>
+      </w:r>
+      <w:proofErr w:type="spellEnd"/>
+      <w:r>
+        <w:t xml:space="preserve"> </w:t>
+      </w:r>
+      <w:proofErr w:type="spellStart"/>
+      <w:r>
+        <w:t>your</w:t>
+      </w:r>
+      <w:proofErr w:type="spellEnd"/>
+      <w:r>
+        <w:t xml:space="preserve"> </w:t>
+      </w:r>
+      <w:proofErr w:type="spellStart"/>
+      <w:r>
+        <w:t>goals</w:t>
+      </w:r>
+      <w:proofErr w:type="spellEnd"/>
+      <w:r>
+        <w:t>?: Ayuda a la recolección rápida y eficaz de las encuestas, además facilita ver los resultados.</w:t>
       </w:r>
     </w:p>
     <w:p>
@@ -3680,13 +4056,31 @@
         <w:spacing w:before="120" w:after="60"/>
         <w:ind w:left="720" w:hanging="720"/>
       </w:pPr>
-      <w:r>
-        <w:rPr>
-          <w:rFonts w:ascii="Arial" w:eastAsia="Arial" w:hAnsi="Arial" w:cs="Arial"/>
-          <w:b/>
-        </w:rPr>
-        <w:t>Stakeholder Summary</w:t>
-      </w:r>
+      <w:proofErr w:type="spellStart"/>
+      <w:r>
+        <w:rPr>
+          <w:rFonts w:ascii="Arial" w:eastAsia="Arial" w:hAnsi="Arial" w:cs="Arial"/>
+          <w:b/>
+        </w:rPr>
+        <w:t>Stakeholder</w:t>
+      </w:r>
+      <w:proofErr w:type="spellEnd"/>
+      <w:r>
+        <w:rPr>
+          <w:rFonts w:ascii="Arial" w:eastAsia="Arial" w:hAnsi="Arial" w:cs="Arial"/>
+          <w:b/>
+        </w:rPr>
+        <w:t xml:space="preserve"> </w:t>
+      </w:r>
+      <w:proofErr w:type="spellStart"/>
+      <w:r>
+        <w:rPr>
+          <w:rFonts w:ascii="Arial" w:eastAsia="Arial" w:hAnsi="Arial" w:cs="Arial"/>
+          <w:b/>
+        </w:rPr>
+        <w:t>Summary</w:t>
+      </w:r>
+      <w:proofErr w:type="spellEnd"/>
     </w:p>
     <w:p>
       <w:pPr>
@@ -3729,6 +4123,7 @@
               <w:keepLines/>
               <w:spacing w:after="120"/>
             </w:pPr>
+            <w:proofErr w:type="spellStart"/>
             <w:r>
               <w:rPr>
                 <w:b/>
@@ -3736,6 +4131,7 @@
               </w:rPr>
               <w:t>Name</w:t>
             </w:r>
+            <w:proofErr w:type="spellEnd"/>
           </w:p>
         </w:tc>
         <w:tc>
@@ -3748,6 +4144,7 @@
               <w:keepLines/>
               <w:spacing w:after="120"/>
             </w:pPr>
+            <w:proofErr w:type="spellStart"/>
             <w:r>
               <w:rPr>
                 <w:b/>
@@ -3755,6 +4152,7 @@
               </w:rPr>
               <w:t>Description</w:t>
             </w:r>
+            <w:proofErr w:type="spellEnd"/>
           </w:p>
         </w:tc>
         <w:tc>
@@ -3767,6 +4165,7 @@
               <w:keepLines/>
               <w:spacing w:after="120"/>
             </w:pPr>
+            <w:proofErr w:type="spellStart"/>
             <w:r>
               <w:rPr>
                 <w:b/>
@@ -3774,6 +4173,7 @@
               </w:rPr>
               <w:t>Responsibilities</w:t>
             </w:r>
+            <w:proofErr w:type="spellEnd"/>
           </w:p>
         </w:tc>
       </w:tr>
@@ -3791,8 +4191,13 @@
               <w:spacing w:after="120"/>
             </w:pPr>
             <w:r>
-              <w:t>Rector Universidad del Qundío</w:t>
-            </w:r>
+              <w:t xml:space="preserve">Rector Universidad del </w:t>
+            </w:r>
+            <w:proofErr w:type="spellStart"/>
+            <w:r>
+              <w:t>Qundío</w:t>
+            </w:r>
+            <w:proofErr w:type="spellEnd"/>
           </w:p>
           <w:p>
             <w:pPr>
@@ -3914,6 +4319,7 @@
               <w:keepLines/>
               <w:spacing w:after="120"/>
             </w:pPr>
+            <w:proofErr w:type="spellStart"/>
             <w:r>
               <w:rPr>
                 <w:b/>
@@ -3921,6 +4327,7 @@
               </w:rPr>
               <w:t>Name</w:t>
             </w:r>
+            <w:proofErr w:type="spellEnd"/>
           </w:p>
         </w:tc>
         <w:tc>
@@ -3933,6 +4340,7 @@
               <w:keepLines/>
               <w:spacing w:after="120"/>
             </w:pPr>
+            <w:proofErr w:type="spellStart"/>
             <w:r>
               <w:rPr>
                 <w:b/>
@@ -3940,6 +4348,7 @@
               </w:rPr>
               <w:t>Description</w:t>
             </w:r>
+            <w:proofErr w:type="spellEnd"/>
           </w:p>
         </w:tc>
         <w:tc>
@@ -3952,6 +4361,7 @@
               <w:keepLines/>
               <w:spacing w:after="120"/>
             </w:pPr>
+            <w:proofErr w:type="spellStart"/>
             <w:r>
               <w:rPr>
                 <w:b/>
@@ -3959,6 +4369,7 @@
               </w:rPr>
               <w:t>Responsibilities</w:t>
             </w:r>
+            <w:proofErr w:type="spellEnd"/>
           </w:p>
         </w:tc>
       </w:tr>
@@ -4076,6 +4487,7 @@
               <w:keepLines/>
               <w:spacing w:after="120"/>
             </w:pPr>
+            <w:proofErr w:type="spellStart"/>
             <w:r>
               <w:rPr>
                 <w:b/>
@@ -4083,6 +4495,7 @@
               </w:rPr>
               <w:t>Name</w:t>
             </w:r>
+            <w:proofErr w:type="spellEnd"/>
           </w:p>
         </w:tc>
         <w:tc>
@@ -4095,6 +4508,7 @@
               <w:keepLines/>
               <w:spacing w:after="120"/>
             </w:pPr>
+            <w:proofErr w:type="spellStart"/>
             <w:r>
               <w:rPr>
                 <w:b/>
@@ -4102,6 +4516,7 @@
               </w:rPr>
               <w:t>Description</w:t>
             </w:r>
+            <w:proofErr w:type="spellEnd"/>
           </w:p>
         </w:tc>
         <w:tc>
@@ -4114,6 +4529,7 @@
               <w:keepLines/>
               <w:spacing w:after="120"/>
             </w:pPr>
+            <w:proofErr w:type="spellStart"/>
             <w:r>
               <w:rPr>
                 <w:b/>
@@ -4121,6 +4537,7 @@
               </w:rPr>
               <w:t>Responsibilities</w:t>
             </w:r>
+            <w:proofErr w:type="spellEnd"/>
           </w:p>
         </w:tc>
       </w:tr>
@@ -4256,13 +4673,31 @@
       </w:pPr>
       <w:bookmarkStart w:id="17" w:name="h.3rdcrjn" w:colFirst="0" w:colLast="0"/>
       <w:bookmarkEnd w:id="17"/>
-      <w:r>
-        <w:rPr>
-          <w:rFonts w:ascii="Arial" w:eastAsia="Arial" w:hAnsi="Arial" w:cs="Arial"/>
-          <w:b/>
-        </w:rPr>
-        <w:t>User Summary</w:t>
-      </w:r>
+      <w:proofErr w:type="spellStart"/>
+      <w:r>
+        <w:rPr>
+          <w:rFonts w:ascii="Arial" w:eastAsia="Arial" w:hAnsi="Arial" w:cs="Arial"/>
+          <w:b/>
+        </w:rPr>
+        <w:t>User</w:t>
+      </w:r>
+      <w:proofErr w:type="spellEnd"/>
+      <w:r>
+        <w:rPr>
+          <w:rFonts w:ascii="Arial" w:eastAsia="Arial" w:hAnsi="Arial" w:cs="Arial"/>
+          <w:b/>
+        </w:rPr>
+        <w:t xml:space="preserve"> </w:t>
+      </w:r>
+      <w:proofErr w:type="spellStart"/>
+      <w:r>
+        <w:rPr>
+          <w:rFonts w:ascii="Arial" w:eastAsia="Arial" w:hAnsi="Arial" w:cs="Arial"/>
+          <w:b/>
+        </w:rPr>
+        <w:t>Summary</w:t>
+      </w:r>
+      <w:proofErr w:type="spellEnd"/>
     </w:p>
     <w:p>
       <w:pPr>
@@ -4309,6 +4744,7 @@
               <w:keepLines/>
               <w:spacing w:after="120"/>
             </w:pPr>
+            <w:proofErr w:type="spellStart"/>
             <w:r>
               <w:rPr>
                 <w:b/>
@@ -4316,6 +4752,7 @@
               </w:rPr>
               <w:t>Name</w:t>
             </w:r>
+            <w:proofErr w:type="spellEnd"/>
           </w:p>
         </w:tc>
         <w:tc>
@@ -4328,6 +4765,7 @@
               <w:keepLines/>
               <w:spacing w:after="120"/>
             </w:pPr>
+            <w:proofErr w:type="spellStart"/>
             <w:r>
               <w:rPr>
                 <w:b/>
@@ -4335,6 +4773,7 @@
               </w:rPr>
               <w:t>Description</w:t>
             </w:r>
+            <w:proofErr w:type="spellEnd"/>
           </w:p>
         </w:tc>
         <w:tc>
@@ -4347,6 +4786,7 @@
               <w:keepLines/>
               <w:spacing w:after="120"/>
             </w:pPr>
+            <w:proofErr w:type="spellStart"/>
             <w:r>
               <w:rPr>
                 <w:b/>
@@ -4354,6 +4794,7 @@
               </w:rPr>
               <w:t>Responsibilities</w:t>
             </w:r>
+            <w:proofErr w:type="spellEnd"/>
           </w:p>
         </w:tc>
         <w:tc>
@@ -4366,6 +4807,7 @@
               <w:keepLines/>
               <w:spacing w:after="120"/>
             </w:pPr>
+            <w:proofErr w:type="spellStart"/>
             <w:r>
               <w:rPr>
                 <w:b/>
@@ -4373,6 +4815,7 @@
               </w:rPr>
               <w:t>Stakeholder</w:t>
             </w:r>
+            <w:proofErr w:type="spellEnd"/>
           </w:p>
         </w:tc>
       </w:tr>
@@ -4523,6 +4966,7 @@
               <w:keepLines/>
               <w:spacing w:after="120"/>
             </w:pPr>
+            <w:proofErr w:type="spellStart"/>
             <w:r>
               <w:rPr>
                 <w:b/>
@@ -4530,6 +4974,7 @@
               </w:rPr>
               <w:t>Name</w:t>
             </w:r>
+            <w:proofErr w:type="spellEnd"/>
           </w:p>
         </w:tc>
         <w:tc>
@@ -4542,6 +4987,7 @@
               <w:keepLines/>
               <w:spacing w:after="120"/>
             </w:pPr>
+            <w:proofErr w:type="spellStart"/>
             <w:r>
               <w:rPr>
                 <w:b/>
@@ -4549,6 +4995,7 @@
               </w:rPr>
               <w:t>Description</w:t>
             </w:r>
+            <w:proofErr w:type="spellEnd"/>
           </w:p>
         </w:tc>
         <w:tc>
@@ -4561,6 +5008,7 @@
               <w:keepLines/>
               <w:spacing w:after="120"/>
             </w:pPr>
+            <w:proofErr w:type="spellStart"/>
             <w:r>
               <w:rPr>
                 <w:b/>
@@ -4568,6 +5016,7 @@
               </w:rPr>
               <w:t>Responsibilities</w:t>
             </w:r>
+            <w:proofErr w:type="spellEnd"/>
           </w:p>
         </w:tc>
         <w:tc>
@@ -4580,6 +5029,7 @@
               <w:keepLines/>
               <w:spacing w:after="120"/>
             </w:pPr>
+            <w:proofErr w:type="spellStart"/>
             <w:r>
               <w:rPr>
                 <w:b/>
@@ -4587,6 +5037,7 @@
               </w:rPr>
               <w:t>Stakeholder</w:t>
             </w:r>
+            <w:proofErr w:type="spellEnd"/>
           </w:p>
         </w:tc>
       </w:tr>
@@ -4764,6 +5215,7 @@
               <w:keepLines/>
               <w:spacing w:after="120"/>
             </w:pPr>
+            <w:proofErr w:type="spellStart"/>
             <w:r>
               <w:rPr>
                 <w:b/>
@@ -4771,6 +5223,7 @@
               </w:rPr>
               <w:t>Name</w:t>
             </w:r>
+            <w:proofErr w:type="spellEnd"/>
           </w:p>
         </w:tc>
         <w:tc>
@@ -4783,6 +5236,7 @@
               <w:keepLines/>
               <w:spacing w:after="120"/>
             </w:pPr>
+            <w:proofErr w:type="spellStart"/>
             <w:r>
               <w:rPr>
                 <w:b/>
@@ -4790,6 +5244,7 @@
               </w:rPr>
               <w:t>Description</w:t>
             </w:r>
+            <w:proofErr w:type="spellEnd"/>
           </w:p>
         </w:tc>
         <w:tc>
@@ -4802,6 +5257,7 @@
               <w:keepLines/>
               <w:spacing w:after="120"/>
             </w:pPr>
+            <w:proofErr w:type="spellStart"/>
             <w:r>
               <w:rPr>
                 <w:b/>
@@ -4809,6 +5265,7 @@
               </w:rPr>
               <w:t>Responsibilities</w:t>
             </w:r>
+            <w:proofErr w:type="spellEnd"/>
           </w:p>
         </w:tc>
         <w:tc>
@@ -4821,6 +5278,7 @@
               <w:keepLines/>
               <w:spacing w:after="120"/>
             </w:pPr>
+            <w:proofErr w:type="spellStart"/>
             <w:r>
               <w:rPr>
                 <w:b/>
@@ -4828,6 +5286,7 @@
               </w:rPr>
               <w:t>Stakeholder</w:t>
             </w:r>
+            <w:proofErr w:type="spellEnd"/>
           </w:p>
         </w:tc>
       </w:tr>
@@ -4978,6 +5437,7 @@
               <w:keepLines/>
               <w:spacing w:after="120"/>
             </w:pPr>
+            <w:proofErr w:type="spellStart"/>
             <w:r>
               <w:rPr>
                 <w:b/>
@@ -4985,6 +5445,7 @@
               </w:rPr>
               <w:t>Name</w:t>
             </w:r>
+            <w:proofErr w:type="spellEnd"/>
           </w:p>
         </w:tc>
         <w:tc>
@@ -4997,6 +5458,7 @@
               <w:keepLines/>
               <w:spacing w:after="120"/>
             </w:pPr>
+            <w:proofErr w:type="spellStart"/>
             <w:r>
               <w:rPr>
                 <w:b/>
@@ -5004,6 +5466,7 @@
               </w:rPr>
               <w:t>Description</w:t>
             </w:r>
+            <w:proofErr w:type="spellEnd"/>
           </w:p>
         </w:tc>
         <w:tc>
@@ -5016,6 +5479,7 @@
               <w:keepLines/>
               <w:spacing w:after="120"/>
             </w:pPr>
+            <w:proofErr w:type="spellStart"/>
             <w:r>
               <w:rPr>
                 <w:b/>
@@ -5023,6 +5487,7 @@
               </w:rPr>
               <w:t>Responsibilities</w:t>
             </w:r>
+            <w:proofErr w:type="spellEnd"/>
           </w:p>
         </w:tc>
         <w:tc>
@@ -5035,6 +5500,7 @@
               <w:keepLines/>
               <w:spacing w:after="120"/>
             </w:pPr>
+            <w:proofErr w:type="spellStart"/>
             <w:r>
               <w:rPr>
                 <w:b/>
@@ -5042,6 +5508,7 @@
               </w:rPr>
               <w:t>Stakeholder</w:t>
             </w:r>
+            <w:proofErr w:type="spellEnd"/>
           </w:p>
         </w:tc>
       </w:tr>
@@ -5194,6 +5661,7 @@
               <w:keepLines/>
               <w:spacing w:after="120"/>
             </w:pPr>
+            <w:proofErr w:type="spellStart"/>
             <w:r>
               <w:rPr>
                 <w:b/>
@@ -5201,6 +5669,7 @@
               </w:rPr>
               <w:t>Name</w:t>
             </w:r>
+            <w:proofErr w:type="spellEnd"/>
           </w:p>
         </w:tc>
         <w:tc>
@@ -5213,6 +5682,7 @@
               <w:keepLines/>
               <w:spacing w:after="120"/>
             </w:pPr>
+            <w:proofErr w:type="spellStart"/>
             <w:r>
               <w:rPr>
                 <w:b/>
@@ -5220,6 +5690,7 @@
               </w:rPr>
               <w:t>Description</w:t>
             </w:r>
+            <w:proofErr w:type="spellEnd"/>
           </w:p>
         </w:tc>
         <w:tc>
@@ -5232,6 +5703,7 @@
               <w:keepLines/>
               <w:spacing w:after="120"/>
             </w:pPr>
+            <w:proofErr w:type="spellStart"/>
             <w:r>
               <w:rPr>
                 <w:b/>
@@ -5239,6 +5711,7 @@
               </w:rPr>
               <w:t>Responsibilities</w:t>
             </w:r>
+            <w:proofErr w:type="spellEnd"/>
           </w:p>
         </w:tc>
         <w:tc>
@@ -5251,6 +5724,7 @@
               <w:keepLines/>
               <w:spacing w:after="120"/>
             </w:pPr>
+            <w:proofErr w:type="spellStart"/>
             <w:r>
               <w:rPr>
                 <w:b/>
@@ -5258,6 +5732,7 @@
               </w:rPr>
               <w:t>Stakeholder</w:t>
             </w:r>
+            <w:proofErr w:type="spellEnd"/>
           </w:p>
         </w:tc>
       </w:tr>
@@ -5382,13 +5857,31 @@
         <w:spacing w:before="120" w:after="60"/>
         <w:ind w:left="720" w:hanging="720"/>
       </w:pPr>
-      <w:r>
-        <w:rPr>
-          <w:rFonts w:ascii="Arial" w:eastAsia="Arial" w:hAnsi="Arial" w:cs="Arial"/>
-          <w:b/>
-        </w:rPr>
-        <w:t>User Environment</w:t>
-      </w:r>
+      <w:proofErr w:type="spellStart"/>
+      <w:r>
+        <w:rPr>
+          <w:rFonts w:ascii="Arial" w:eastAsia="Arial" w:hAnsi="Arial" w:cs="Arial"/>
+          <w:b/>
+        </w:rPr>
+        <w:t>User</w:t>
+      </w:r>
+      <w:proofErr w:type="spellEnd"/>
+      <w:r>
+        <w:rPr>
+          <w:rFonts w:ascii="Arial" w:eastAsia="Arial" w:hAnsi="Arial" w:cs="Arial"/>
+          <w:b/>
+        </w:rPr>
+        <w:t xml:space="preserve"> </w:t>
+      </w:r>
+      <w:proofErr w:type="spellStart"/>
+      <w:r>
+        <w:rPr>
+          <w:rFonts w:ascii="Arial" w:eastAsia="Arial" w:hAnsi="Arial" w:cs="Arial"/>
+          <w:b/>
+        </w:rPr>
+        <w:t>Environment</w:t>
+      </w:r>
+      <w:proofErr w:type="spellEnd"/>
     </w:p>
     <w:p>
       <w:pPr>
@@ -5431,10 +5924,7 @@
       </w:r>
       <w:r>
         <w:lastRenderedPageBreak/>
-        <w:t xml:space="preserve">encuesta y </w:t>
-      </w:r>
-      <w:r>
-        <w:t>la dificultad de las mismas.</w:t>
+        <w:t>encuesta y la dificultad de las mismas.</w:t>
       </w:r>
     </w:p>
     <w:p>
@@ -5479,12 +5969,37 @@
         <w:spacing w:before="120" w:after="60"/>
         <w:ind w:left="720" w:hanging="720"/>
       </w:pPr>
-      <w:r>
-        <w:rPr>
-          <w:rFonts w:ascii="Arial" w:eastAsia="Arial" w:hAnsi="Arial" w:cs="Arial"/>
-          <w:b/>
-        </w:rPr>
-        <w:t xml:space="preserve">Stakeholder Profiles  </w:t>
+      <w:proofErr w:type="spellStart"/>
+      <w:r>
+        <w:rPr>
+          <w:rFonts w:ascii="Arial" w:eastAsia="Arial" w:hAnsi="Arial" w:cs="Arial"/>
+          <w:b/>
+        </w:rPr>
+        <w:t>Stakeholder</w:t>
+      </w:r>
+      <w:proofErr w:type="spellEnd"/>
+      <w:r>
+        <w:rPr>
+          <w:rFonts w:ascii="Arial" w:eastAsia="Arial" w:hAnsi="Arial" w:cs="Arial"/>
+          <w:b/>
+        </w:rPr>
+        <w:t xml:space="preserve"> </w:t>
+      </w:r>
+      <w:proofErr w:type="spellStart"/>
+      <w:r>
+        <w:rPr>
+          <w:rFonts w:ascii="Arial" w:eastAsia="Arial" w:hAnsi="Arial" w:cs="Arial"/>
+          <w:b/>
+        </w:rPr>
+        <w:t>Profiles</w:t>
+      </w:r>
+      <w:proofErr w:type="spellEnd"/>
+      <w:r>
+        <w:rPr>
+          <w:rFonts w:ascii="Arial" w:eastAsia="Arial" w:hAnsi="Arial" w:cs="Arial"/>
+          <w:b/>
+        </w:rPr>
+        <w:t xml:space="preserve">  </w:t>
       </w:r>
     </w:p>
     <w:p>
@@ -5502,7 +6017,39 @@
           <w:rFonts w:ascii="Arial" w:eastAsia="Arial" w:hAnsi="Arial" w:cs="Arial"/>
           <w:i/>
         </w:rPr>
-        <w:t>&lt;Stakeholder Name&gt;</w:t>
+        <w:t>&lt;</w:t>
+      </w:r>
+      <w:proofErr w:type="spellStart"/>
+      <w:r>
+        <w:rPr>
+          <w:rFonts w:ascii="Arial" w:eastAsia="Arial" w:hAnsi="Arial" w:cs="Arial"/>
+          <w:i/>
+        </w:rPr>
+        <w:t>Stakeholder</w:t>
+      </w:r>
+      <w:proofErr w:type="spellEnd"/>
+      <w:r>
+        <w:rPr>
+          <w:rFonts w:ascii="Arial" w:eastAsia="Arial" w:hAnsi="Arial" w:cs="Arial"/>
+          <w:i/>
+        </w:rPr>
+        <w:t xml:space="preserve"> </w:t>
+      </w:r>
+      <w:proofErr w:type="spellStart"/>
+      <w:r>
+        <w:rPr>
+          <w:rFonts w:ascii="Arial" w:eastAsia="Arial" w:hAnsi="Arial" w:cs="Arial"/>
+          <w:i/>
+        </w:rPr>
+        <w:t>Name</w:t>
+      </w:r>
+      <w:proofErr w:type="spellEnd"/>
+      <w:r>
+        <w:rPr>
+          <w:rFonts w:ascii="Arial" w:eastAsia="Arial" w:hAnsi="Arial" w:cs="Arial"/>
+          <w:i/>
+        </w:rPr>
+        <w:t>&gt;</w:t>
       </w:r>
     </w:p>
     <w:tbl>
@@ -5531,12 +6078,14 @@
             <w:tcW w:w="1935" w:type="dxa"/>
           </w:tcPr>
           <w:p>
+            <w:proofErr w:type="spellStart"/>
             <w:r>
               <w:rPr>
                 <w:b/>
               </w:rPr>
               <w:t>Representative</w:t>
             </w:r>
+            <w:proofErr w:type="spellEnd"/>
           </w:p>
         </w:tc>
         <w:tc>
@@ -5563,12 +6112,14 @@
             <w:tcW w:w="1935" w:type="dxa"/>
           </w:tcPr>
           <w:p>
+            <w:proofErr w:type="spellStart"/>
             <w:r>
               <w:rPr>
                 <w:b/>
               </w:rPr>
               <w:t>Description</w:t>
             </w:r>
+            <w:proofErr w:type="spellEnd"/>
           </w:p>
         </w:tc>
         <w:tc>
@@ -5607,12 +6158,14 @@
             <w:tcW w:w="1935" w:type="dxa"/>
           </w:tcPr>
           <w:p>
+            <w:proofErr w:type="spellStart"/>
             <w:r>
               <w:rPr>
                 <w:b/>
               </w:rPr>
               <w:t>Type</w:t>
             </w:r>
+            <w:proofErr w:type="spellEnd"/>
           </w:p>
         </w:tc>
         <w:tc>
@@ -5646,12 +6199,14 @@
             <w:tcW w:w="1935" w:type="dxa"/>
           </w:tcPr>
           <w:p>
+            <w:proofErr w:type="spellStart"/>
             <w:r>
               <w:rPr>
                 <w:b/>
               </w:rPr>
               <w:t>Responsibilities</w:t>
             </w:r>
+            <w:proofErr w:type="spellEnd"/>
           </w:p>
         </w:tc>
         <w:tc>
@@ -5691,10 +6246,7 @@
               <w:contextualSpacing/>
             </w:pPr>
             <w:r>
-              <w:t>Calificador del</w:t>
-            </w:r>
-            <w:r>
-              <w:t xml:space="preserve"> proyecto.</w:t>
+              <w:t>Calificador del proyecto.</w:t>
             </w:r>
           </w:p>
         </w:tc>
@@ -5705,12 +6257,28 @@
             <w:tcW w:w="1935" w:type="dxa"/>
           </w:tcPr>
           <w:p>
+            <w:proofErr w:type="spellStart"/>
             <w:r>
               <w:rPr>
                 <w:b/>
               </w:rPr>
-              <w:t>Success Criteria</w:t>
-            </w:r>
+              <w:t>Success</w:t>
+            </w:r>
+            <w:proofErr w:type="spellEnd"/>
+            <w:r>
+              <w:rPr>
+                <w:b/>
+              </w:rPr>
+              <w:t xml:space="preserve"> </w:t>
+            </w:r>
+            <w:proofErr w:type="spellStart"/>
+            <w:r>
+              <w:rPr>
+                <w:b/>
+              </w:rPr>
+              <w:t>Criteria</w:t>
+            </w:r>
+            <w:proofErr w:type="spellEnd"/>
           </w:p>
         </w:tc>
         <w:tc>
@@ -5752,10 +6320,12 @@
             <w:r>
               <w:t xml:space="preserve">Se verá recompensado por la finalidad del producto ya que con este se podrá dar </w:t>
             </w:r>
+            <w:proofErr w:type="spellStart"/>
             <w:proofErr w:type="gramStart"/>
             <w:r>
               <w:t>mas</w:t>
             </w:r>
+            <w:proofErr w:type="spellEnd"/>
             <w:proofErr w:type="gramEnd"/>
             <w:r>
               <w:t xml:space="preserve"> agilidad y facilidad al proceso de las encuestas institucionales. </w:t>
@@ -5769,12 +6339,14 @@
             <w:tcW w:w="1935" w:type="dxa"/>
           </w:tcPr>
           <w:p>
+            <w:proofErr w:type="spellStart"/>
             <w:r>
               <w:rPr>
                 <w:b/>
               </w:rPr>
               <w:t>Involvement</w:t>
             </w:r>
+            <w:proofErr w:type="spellEnd"/>
           </w:p>
         </w:tc>
         <w:tc>
@@ -5798,12 +6370,14 @@
             <w:tcW w:w="1935" w:type="dxa"/>
           </w:tcPr>
           <w:p>
+            <w:proofErr w:type="spellStart"/>
             <w:r>
               <w:rPr>
                 <w:b/>
               </w:rPr>
               <w:t>Deliverables</w:t>
             </w:r>
+            <w:proofErr w:type="spellEnd"/>
           </w:p>
         </w:tc>
         <w:tc>
@@ -5819,10 +6393,7 @@
               <w:spacing w:after="120"/>
             </w:pPr>
             <w:r>
-              <w:t>Para este proyecto constará de cuatro (4) entregas durante el segundo semestr</w:t>
-            </w:r>
-            <w:r>
-              <w:t>e académico 2015</w:t>
+              <w:t>Para este proyecto constará de cuatro (4) entregas durante el segundo semestre académico 2015</w:t>
             </w:r>
           </w:p>
         </w:tc>
@@ -5833,12 +6404,28 @@
             <w:tcW w:w="1935" w:type="dxa"/>
           </w:tcPr>
           <w:p>
+            <w:proofErr w:type="spellStart"/>
             <w:r>
               <w:rPr>
                 <w:b/>
               </w:rPr>
-              <w:t>Comments / Issues</w:t>
-            </w:r>
+              <w:t>Comments</w:t>
+            </w:r>
+            <w:proofErr w:type="spellEnd"/>
+            <w:r>
+              <w:rPr>
+                <w:b/>
+              </w:rPr>
+              <w:t xml:space="preserve"> / </w:t>
+            </w:r>
+            <w:proofErr w:type="spellStart"/>
+            <w:r>
+              <w:rPr>
+                <w:b/>
+              </w:rPr>
+              <w:t>Issues</w:t>
+            </w:r>
+            <w:proofErr w:type="spellEnd"/>
           </w:p>
         </w:tc>
         <w:tc>
@@ -5886,12 +6473,37 @@
         <w:spacing w:before="120" w:after="60"/>
         <w:ind w:left="720" w:hanging="720"/>
       </w:pPr>
-      <w:r>
-        <w:rPr>
-          <w:rFonts w:ascii="Arial" w:eastAsia="Arial" w:hAnsi="Arial" w:cs="Arial"/>
-          <w:b/>
-        </w:rPr>
-        <w:t xml:space="preserve">User Profiles  </w:t>
+      <w:proofErr w:type="spellStart"/>
+      <w:r>
+        <w:rPr>
+          <w:rFonts w:ascii="Arial" w:eastAsia="Arial" w:hAnsi="Arial" w:cs="Arial"/>
+          <w:b/>
+        </w:rPr>
+        <w:t>User</w:t>
+      </w:r>
+      <w:proofErr w:type="spellEnd"/>
+      <w:r>
+        <w:rPr>
+          <w:rFonts w:ascii="Arial" w:eastAsia="Arial" w:hAnsi="Arial" w:cs="Arial"/>
+          <w:b/>
+        </w:rPr>
+        <w:t xml:space="preserve"> </w:t>
+      </w:r>
+      <w:proofErr w:type="spellStart"/>
+      <w:r>
+        <w:rPr>
+          <w:rFonts w:ascii="Arial" w:eastAsia="Arial" w:hAnsi="Arial" w:cs="Arial"/>
+          <w:b/>
+        </w:rPr>
+        <w:t>Profiles</w:t>
+      </w:r>
+      <w:proofErr w:type="spellEnd"/>
+      <w:r>
+        <w:rPr>
+          <w:rFonts w:ascii="Arial" w:eastAsia="Arial" w:hAnsi="Arial" w:cs="Arial"/>
+          <w:b/>
+        </w:rPr>
+        <w:t xml:space="preserve">  </w:t>
       </w:r>
     </w:p>
     <w:p>
@@ -5956,12 +6568,14 @@
             <w:tcW w:w="1890" w:type="dxa"/>
           </w:tcPr>
           <w:p>
+            <w:proofErr w:type="spellStart"/>
             <w:r>
               <w:rPr>
                 <w:b/>
               </w:rPr>
               <w:t>Representative</w:t>
             </w:r>
+            <w:proofErr w:type="spellEnd"/>
           </w:p>
         </w:tc>
         <w:tc>
@@ -5988,12 +6602,14 @@
             <w:tcW w:w="1890" w:type="dxa"/>
           </w:tcPr>
           <w:p>
+            <w:proofErr w:type="spellStart"/>
             <w:r>
               <w:rPr>
                 <w:b/>
               </w:rPr>
               <w:t>Description</w:t>
             </w:r>
+            <w:proofErr w:type="spellEnd"/>
           </w:p>
         </w:tc>
         <w:tc>
@@ -6020,12 +6636,14 @@
             <w:tcW w:w="1890" w:type="dxa"/>
           </w:tcPr>
           <w:p>
+            <w:proofErr w:type="spellStart"/>
             <w:r>
               <w:rPr>
                 <w:b/>
               </w:rPr>
               <w:t>Type</w:t>
             </w:r>
+            <w:proofErr w:type="spellEnd"/>
           </w:p>
         </w:tc>
         <w:tc>
@@ -6049,12 +6667,14 @@
             <w:tcW w:w="1890" w:type="dxa"/>
           </w:tcPr>
           <w:p>
+            <w:proofErr w:type="spellStart"/>
             <w:r>
               <w:rPr>
                 <w:b/>
               </w:rPr>
               <w:t>Responsibilities</w:t>
             </w:r>
+            <w:proofErr w:type="spellEnd"/>
           </w:p>
         </w:tc>
         <w:tc>
@@ -6105,12 +6725,28 @@
             <w:tcW w:w="1890" w:type="dxa"/>
           </w:tcPr>
           <w:p>
+            <w:proofErr w:type="spellStart"/>
             <w:r>
               <w:rPr>
                 <w:b/>
               </w:rPr>
-              <w:t>Success Criteria</w:t>
-            </w:r>
+              <w:t>Success</w:t>
+            </w:r>
+            <w:proofErr w:type="spellEnd"/>
+            <w:r>
+              <w:rPr>
+                <w:b/>
+              </w:rPr>
+              <w:t xml:space="preserve"> </w:t>
+            </w:r>
+            <w:proofErr w:type="spellStart"/>
+            <w:r>
+              <w:rPr>
+                <w:b/>
+              </w:rPr>
+              <w:t>Criteria</w:t>
+            </w:r>
+            <w:proofErr w:type="spellEnd"/>
           </w:p>
         </w:tc>
         <w:tc>
@@ -6137,6 +6773,7 @@
             <w:tcW w:w="1890" w:type="dxa"/>
           </w:tcPr>
           <w:p>
+            <w:proofErr w:type="spellStart"/>
             <w:r>
               <w:rPr>
                 <w:b/>
@@ -6144,6 +6781,7 @@
               <w:lastRenderedPageBreak/>
               <w:t>Involvement</w:t>
             </w:r>
+            <w:proofErr w:type="spellEnd"/>
           </w:p>
         </w:tc>
         <w:tc>
@@ -6167,12 +6805,14 @@
             <w:tcW w:w="1890" w:type="dxa"/>
           </w:tcPr>
           <w:p>
+            <w:proofErr w:type="spellStart"/>
             <w:r>
               <w:rPr>
                 <w:b/>
               </w:rPr>
               <w:t>Deliverables</w:t>
             </w:r>
+            <w:proofErr w:type="spellEnd"/>
           </w:p>
         </w:tc>
         <w:tc>
@@ -6188,10 +6828,15 @@
               <w:spacing w:after="120"/>
             </w:pPr>
             <w:r>
-              <w:t>Se tiene en cuenta las respuestas que se dan en la encuesta para verificar en que estado se encuentra</w:t>
-            </w:r>
-            <w:r>
-              <w:t xml:space="preserve"> el estudiante con referencia a la Universidad del Quindío</w:t>
+              <w:t xml:space="preserve">Se tiene en cuenta las respuestas que se dan en la encuesta para verificar en </w:t>
+            </w:r>
+            <w:proofErr w:type="spellStart"/>
+            <w:r>
+              <w:t>que</w:t>
+            </w:r>
+            <w:proofErr w:type="spellEnd"/>
+            <w:r>
+              <w:t xml:space="preserve"> estado se encuentra el estudiante con referencia a la Universidad del Quindío</w:t>
             </w:r>
           </w:p>
         </w:tc>
@@ -6202,12 +6847,28 @@
             <w:tcW w:w="1890" w:type="dxa"/>
           </w:tcPr>
           <w:p>
+            <w:proofErr w:type="spellStart"/>
             <w:r>
               <w:rPr>
                 <w:b/>
               </w:rPr>
-              <w:t>Comments / Issues</w:t>
-            </w:r>
+              <w:t>Comments</w:t>
+            </w:r>
+            <w:proofErr w:type="spellEnd"/>
+            <w:r>
+              <w:rPr>
+                <w:b/>
+              </w:rPr>
+              <w:t xml:space="preserve"> / </w:t>
+            </w:r>
+            <w:proofErr w:type="spellStart"/>
+            <w:r>
+              <w:rPr>
+                <w:b/>
+              </w:rPr>
+              <w:t>Issues</w:t>
+            </w:r>
+            <w:proofErr w:type="spellEnd"/>
           </w:p>
         </w:tc>
         <w:tc>
@@ -6314,12 +6975,14 @@
             <w:tcW w:w="1890" w:type="dxa"/>
           </w:tcPr>
           <w:p>
+            <w:proofErr w:type="spellStart"/>
             <w:r>
               <w:rPr>
                 <w:b/>
               </w:rPr>
               <w:t>Representative</w:t>
             </w:r>
+            <w:proofErr w:type="spellEnd"/>
           </w:p>
         </w:tc>
         <w:tc>
@@ -6347,12 +7010,14 @@
             <w:tcW w:w="1890" w:type="dxa"/>
           </w:tcPr>
           <w:p>
+            <w:proofErr w:type="spellStart"/>
             <w:r>
               <w:rPr>
                 <w:b/>
               </w:rPr>
               <w:t>Description</w:t>
             </w:r>
+            <w:proofErr w:type="spellEnd"/>
           </w:p>
         </w:tc>
         <w:tc>
@@ -6379,12 +7044,14 @@
             <w:tcW w:w="1890" w:type="dxa"/>
           </w:tcPr>
           <w:p>
+            <w:proofErr w:type="spellStart"/>
             <w:r>
               <w:rPr>
                 <w:b/>
               </w:rPr>
               <w:t>Type</w:t>
             </w:r>
+            <w:proofErr w:type="spellEnd"/>
           </w:p>
         </w:tc>
         <w:tc>
@@ -6408,12 +7075,14 @@
             <w:tcW w:w="1890" w:type="dxa"/>
           </w:tcPr>
           <w:p>
+            <w:proofErr w:type="spellStart"/>
             <w:r>
               <w:rPr>
                 <w:b/>
               </w:rPr>
               <w:t>Responsibilities</w:t>
             </w:r>
+            <w:proofErr w:type="spellEnd"/>
           </w:p>
         </w:tc>
         <w:tc>
@@ -6464,12 +7133,28 @@
             <w:tcW w:w="1890" w:type="dxa"/>
           </w:tcPr>
           <w:p>
+            <w:proofErr w:type="spellStart"/>
             <w:r>
               <w:rPr>
                 <w:b/>
               </w:rPr>
-              <w:t>Success Criteria</w:t>
-            </w:r>
+              <w:t>Success</w:t>
+            </w:r>
+            <w:proofErr w:type="spellEnd"/>
+            <w:r>
+              <w:rPr>
+                <w:b/>
+              </w:rPr>
+              <w:t xml:space="preserve"> </w:t>
+            </w:r>
+            <w:proofErr w:type="spellStart"/>
+            <w:r>
+              <w:rPr>
+                <w:b/>
+              </w:rPr>
+              <w:t>Criteria</w:t>
+            </w:r>
+            <w:proofErr w:type="spellEnd"/>
           </w:p>
         </w:tc>
         <w:tc>
@@ -6485,10 +7170,7 @@
               <w:spacing w:after="120"/>
             </w:pPr>
             <w:r>
-              <w:t>Se define el éxito con el completo diligenciamiento de</w:t>
-            </w:r>
-            <w:r>
-              <w:t xml:space="preserve"> la encuesta.</w:t>
+              <w:t>Se define el éxito con el completo diligenciamiento de la encuesta.</w:t>
             </w:r>
           </w:p>
         </w:tc>
@@ -6499,12 +7181,14 @@
             <w:tcW w:w="1890" w:type="dxa"/>
           </w:tcPr>
           <w:p>
+            <w:proofErr w:type="spellStart"/>
             <w:r>
               <w:rPr>
                 <w:b/>
               </w:rPr>
               <w:t>Involvement</w:t>
             </w:r>
+            <w:proofErr w:type="spellEnd"/>
           </w:p>
         </w:tc>
         <w:tc>
@@ -6528,12 +7212,14 @@
             <w:tcW w:w="1890" w:type="dxa"/>
           </w:tcPr>
           <w:p>
+            <w:proofErr w:type="spellStart"/>
             <w:r>
               <w:rPr>
                 <w:b/>
               </w:rPr>
               <w:t>Deliverables</w:t>
             </w:r>
+            <w:proofErr w:type="spellEnd"/>
           </w:p>
         </w:tc>
         <w:tc>
@@ -6549,7 +7235,15 @@
               <w:spacing w:after="120"/>
             </w:pPr>
             <w:r>
-              <w:t>Se tiene en cuenta las respuestas que se dan en la encuesta para verificar en que estado se encuentra el profesor con referencia a la Universidad del Quindío</w:t>
+              <w:t xml:space="preserve">Se tiene en cuenta las respuestas que se dan en la encuesta para verificar en </w:t>
+            </w:r>
+            <w:proofErr w:type="spellStart"/>
+            <w:r>
+              <w:t>que</w:t>
+            </w:r>
+            <w:proofErr w:type="spellEnd"/>
+            <w:r>
+              <w:t xml:space="preserve"> estado se encuentra el profesor con referencia a la Universidad del Quindío</w:t>
             </w:r>
           </w:p>
         </w:tc>
@@ -6560,12 +7254,28 @@
             <w:tcW w:w="1890" w:type="dxa"/>
           </w:tcPr>
           <w:p>
+            <w:proofErr w:type="spellStart"/>
             <w:r>
               <w:rPr>
                 <w:b/>
               </w:rPr>
-              <w:t>Comments / Issues</w:t>
-            </w:r>
+              <w:t>Comments</w:t>
+            </w:r>
+            <w:proofErr w:type="spellEnd"/>
+            <w:r>
+              <w:rPr>
+                <w:b/>
+              </w:rPr>
+              <w:t xml:space="preserve"> / </w:t>
+            </w:r>
+            <w:proofErr w:type="spellStart"/>
+            <w:r>
+              <w:rPr>
+                <w:b/>
+              </w:rPr>
+              <w:t>Issues</w:t>
+            </w:r>
+            <w:proofErr w:type="spellEnd"/>
           </w:p>
         </w:tc>
         <w:tc>
@@ -6672,12 +7382,14 @@
             <w:tcW w:w="1890" w:type="dxa"/>
           </w:tcPr>
           <w:p>
+            <w:proofErr w:type="spellStart"/>
             <w:r>
               <w:rPr>
                 <w:b/>
               </w:rPr>
               <w:t>Representative</w:t>
             </w:r>
+            <w:proofErr w:type="spellEnd"/>
           </w:p>
         </w:tc>
         <w:tc>
@@ -6705,12 +7417,14 @@
             <w:tcW w:w="1890" w:type="dxa"/>
           </w:tcPr>
           <w:p>
+            <w:proofErr w:type="spellStart"/>
             <w:r>
               <w:rPr>
                 <w:b/>
               </w:rPr>
               <w:t>Description</w:t>
             </w:r>
+            <w:proofErr w:type="spellEnd"/>
           </w:p>
         </w:tc>
         <w:tc>
@@ -6737,12 +7451,14 @@
             <w:tcW w:w="1890" w:type="dxa"/>
           </w:tcPr>
           <w:p>
+            <w:proofErr w:type="spellStart"/>
             <w:r>
               <w:rPr>
                 <w:b/>
               </w:rPr>
               <w:t>Type</w:t>
             </w:r>
+            <w:proofErr w:type="spellEnd"/>
           </w:p>
         </w:tc>
         <w:tc>
@@ -6766,12 +7482,14 @@
             <w:tcW w:w="1890" w:type="dxa"/>
           </w:tcPr>
           <w:p>
+            <w:proofErr w:type="spellStart"/>
             <w:r>
               <w:rPr>
                 <w:b/>
               </w:rPr>
               <w:t>Responsibilities</w:t>
             </w:r>
+            <w:proofErr w:type="spellEnd"/>
           </w:p>
         </w:tc>
         <w:tc>
@@ -6822,12 +7540,28 @@
             <w:tcW w:w="1890" w:type="dxa"/>
           </w:tcPr>
           <w:p>
+            <w:proofErr w:type="spellStart"/>
             <w:r>
               <w:rPr>
                 <w:b/>
               </w:rPr>
-              <w:t>Success Criteria</w:t>
-            </w:r>
+              <w:t>Success</w:t>
+            </w:r>
+            <w:proofErr w:type="spellEnd"/>
+            <w:r>
+              <w:rPr>
+                <w:b/>
+              </w:rPr>
+              <w:t xml:space="preserve"> </w:t>
+            </w:r>
+            <w:proofErr w:type="spellStart"/>
+            <w:r>
+              <w:rPr>
+                <w:b/>
+              </w:rPr>
+              <w:t>Criteria</w:t>
+            </w:r>
+            <w:proofErr w:type="spellEnd"/>
           </w:p>
         </w:tc>
         <w:tc>
@@ -6854,12 +7588,14 @@
             <w:tcW w:w="1890" w:type="dxa"/>
           </w:tcPr>
           <w:p>
+            <w:proofErr w:type="spellStart"/>
             <w:r>
               <w:rPr>
                 <w:b/>
               </w:rPr>
               <w:t>Involvement</w:t>
             </w:r>
+            <w:proofErr w:type="spellEnd"/>
           </w:p>
         </w:tc>
         <w:tc>
@@ -6883,12 +7619,14 @@
             <w:tcW w:w="1890" w:type="dxa"/>
           </w:tcPr>
           <w:p>
+            <w:proofErr w:type="spellStart"/>
             <w:r>
               <w:rPr>
                 <w:b/>
               </w:rPr>
               <w:t>Deliverables</w:t>
             </w:r>
+            <w:proofErr w:type="spellEnd"/>
           </w:p>
         </w:tc>
         <w:tc>
@@ -6904,7 +7642,15 @@
               <w:spacing w:after="120"/>
             </w:pPr>
             <w:r>
-              <w:t>Se tiene en cuenta las respuestas que se dan en la encuesta para verificar en que estado se encuentra el egresado con referencia a la Universidad del Quindío</w:t>
+              <w:t xml:space="preserve">Se tiene en cuenta las respuestas que se dan en la encuesta para verificar en </w:t>
+            </w:r>
+            <w:proofErr w:type="spellStart"/>
+            <w:r>
+              <w:t>que</w:t>
+            </w:r>
+            <w:proofErr w:type="spellEnd"/>
+            <w:r>
+              <w:t xml:space="preserve"> estado se encuentra el egresado con referencia a la Universidad del Quindío</w:t>
             </w:r>
           </w:p>
         </w:tc>
@@ -6915,12 +7661,28 @@
             <w:tcW w:w="1890" w:type="dxa"/>
           </w:tcPr>
           <w:p>
+            <w:proofErr w:type="spellStart"/>
             <w:r>
               <w:rPr>
                 <w:b/>
               </w:rPr>
-              <w:t>Comments / Issues</w:t>
-            </w:r>
+              <w:t>Comments</w:t>
+            </w:r>
+            <w:proofErr w:type="spellEnd"/>
+            <w:r>
+              <w:rPr>
+                <w:b/>
+              </w:rPr>
+              <w:t xml:space="preserve"> / </w:t>
+            </w:r>
+            <w:proofErr w:type="spellStart"/>
+            <w:r>
+              <w:rPr>
+                <w:b/>
+              </w:rPr>
+              <w:t>Issues</w:t>
+            </w:r>
+            <w:proofErr w:type="spellEnd"/>
           </w:p>
         </w:tc>
         <w:tc>
@@ -6960,10 +7722,7 @@
               <w:contextualSpacing/>
             </w:pPr>
             <w:r>
-              <w:t xml:space="preserve">Ambiente de desarrollo poco ideal </w:t>
-            </w:r>
-            <w:r>
-              <w:t>para diligenciar la encuesta.</w:t>
+              <w:t>Ambiente de desarrollo poco ideal para diligenciar la encuesta.</w:t>
             </w:r>
           </w:p>
         </w:tc>
@@ -7042,12 +7801,14 @@
             <w:tcW w:w="1890" w:type="dxa"/>
           </w:tcPr>
           <w:p>
+            <w:proofErr w:type="spellStart"/>
             <w:r>
               <w:rPr>
                 <w:b/>
               </w:rPr>
               <w:t>Representative</w:t>
             </w:r>
+            <w:proofErr w:type="spellEnd"/>
           </w:p>
         </w:tc>
         <w:tc>
@@ -7075,12 +7836,14 @@
             <w:tcW w:w="1890" w:type="dxa"/>
           </w:tcPr>
           <w:p>
+            <w:proofErr w:type="spellStart"/>
             <w:r>
               <w:rPr>
                 <w:b/>
               </w:rPr>
               <w:t>Description</w:t>
             </w:r>
+            <w:proofErr w:type="spellEnd"/>
           </w:p>
         </w:tc>
         <w:tc>
@@ -7107,12 +7870,14 @@
             <w:tcW w:w="1890" w:type="dxa"/>
           </w:tcPr>
           <w:p>
+            <w:proofErr w:type="spellStart"/>
             <w:r>
               <w:rPr>
                 <w:b/>
               </w:rPr>
               <w:t>Type</w:t>
             </w:r>
+            <w:proofErr w:type="spellEnd"/>
           </w:p>
         </w:tc>
         <w:tc>
@@ -7136,12 +7901,14 @@
             <w:tcW w:w="1890" w:type="dxa"/>
           </w:tcPr>
           <w:p>
+            <w:proofErr w:type="spellStart"/>
             <w:r>
               <w:rPr>
                 <w:b/>
               </w:rPr>
               <w:t>Responsibilities</w:t>
             </w:r>
+            <w:proofErr w:type="spellEnd"/>
           </w:p>
         </w:tc>
         <w:tc>
@@ -7192,12 +7959,28 @@
             <w:tcW w:w="1890" w:type="dxa"/>
           </w:tcPr>
           <w:p>
+            <w:proofErr w:type="spellStart"/>
             <w:r>
               <w:rPr>
                 <w:b/>
               </w:rPr>
-              <w:t>Success Criteria</w:t>
-            </w:r>
+              <w:t>Success</w:t>
+            </w:r>
+            <w:proofErr w:type="spellEnd"/>
+            <w:r>
+              <w:rPr>
+                <w:b/>
+              </w:rPr>
+              <w:t xml:space="preserve"> </w:t>
+            </w:r>
+            <w:proofErr w:type="spellStart"/>
+            <w:r>
+              <w:rPr>
+                <w:b/>
+              </w:rPr>
+              <w:t>Criteria</w:t>
+            </w:r>
+            <w:proofErr w:type="spellEnd"/>
           </w:p>
         </w:tc>
         <w:tc>
@@ -7224,12 +8007,14 @@
             <w:tcW w:w="1890" w:type="dxa"/>
           </w:tcPr>
           <w:p>
+            <w:proofErr w:type="spellStart"/>
             <w:r>
               <w:rPr>
                 <w:b/>
               </w:rPr>
               <w:t>Involvement</w:t>
             </w:r>
+            <w:proofErr w:type="spellEnd"/>
           </w:p>
         </w:tc>
         <w:tc>
@@ -7253,12 +8038,14 @@
             <w:tcW w:w="1890" w:type="dxa"/>
           </w:tcPr>
           <w:p>
+            <w:proofErr w:type="spellStart"/>
             <w:r>
               <w:rPr>
                 <w:b/>
               </w:rPr>
               <w:t>Deliverables</w:t>
             </w:r>
+            <w:proofErr w:type="spellEnd"/>
           </w:p>
         </w:tc>
         <w:tc>
@@ -7274,10 +8061,15 @@
               <w:spacing w:after="120"/>
             </w:pPr>
             <w:r>
-              <w:t>Se tiene en cuenta las respuestas que se dan en la encuesta para verificar en que estado se encuentra</w:t>
-            </w:r>
-            <w:r>
-              <w:t xml:space="preserve"> el administrativo con referencia a la Universidad del Quindío</w:t>
+              <w:t xml:space="preserve">Se tiene en cuenta las respuestas que se dan en la encuesta para verificar en </w:t>
+            </w:r>
+            <w:proofErr w:type="spellStart"/>
+            <w:r>
+              <w:t>que</w:t>
+            </w:r>
+            <w:proofErr w:type="spellEnd"/>
+            <w:r>
+              <w:t xml:space="preserve"> estado se encuentra el administrativo con referencia a la Universidad del Quindío</w:t>
             </w:r>
           </w:p>
         </w:tc>
@@ -7288,12 +8080,28 @@
             <w:tcW w:w="1890" w:type="dxa"/>
           </w:tcPr>
           <w:p>
+            <w:proofErr w:type="spellStart"/>
             <w:r>
               <w:rPr>
                 <w:b/>
               </w:rPr>
-              <w:t>Comments / Issues</w:t>
-            </w:r>
+              <w:t>Comments</w:t>
+            </w:r>
+            <w:proofErr w:type="spellEnd"/>
+            <w:r>
+              <w:rPr>
+                <w:b/>
+              </w:rPr>
+              <w:t xml:space="preserve"> / </w:t>
+            </w:r>
+            <w:proofErr w:type="spellStart"/>
+            <w:r>
+              <w:rPr>
+                <w:b/>
+              </w:rPr>
+              <w:t>Issues</w:t>
+            </w:r>
+            <w:proofErr w:type="spellEnd"/>
           </w:p>
         </w:tc>
         <w:tc>
@@ -7400,12 +8208,14 @@
             <w:tcW w:w="1890" w:type="dxa"/>
           </w:tcPr>
           <w:p>
+            <w:proofErr w:type="spellStart"/>
             <w:r>
               <w:rPr>
                 <w:b/>
               </w:rPr>
               <w:t>Representative</w:t>
             </w:r>
+            <w:proofErr w:type="spellEnd"/>
           </w:p>
         </w:tc>
         <w:tc>
@@ -7433,12 +8243,14 @@
             <w:tcW w:w="1890" w:type="dxa"/>
           </w:tcPr>
           <w:p>
+            <w:proofErr w:type="spellStart"/>
             <w:r>
               <w:rPr>
                 <w:b/>
               </w:rPr>
               <w:t>Description</w:t>
             </w:r>
+            <w:proofErr w:type="spellEnd"/>
           </w:p>
         </w:tc>
         <w:tc>
@@ -7465,12 +8277,14 @@
             <w:tcW w:w="1890" w:type="dxa"/>
           </w:tcPr>
           <w:p>
+            <w:proofErr w:type="spellStart"/>
             <w:r>
               <w:rPr>
                 <w:b/>
               </w:rPr>
               <w:t>Type</w:t>
             </w:r>
+            <w:proofErr w:type="spellEnd"/>
           </w:p>
         </w:tc>
         <w:tc>
@@ -7494,12 +8308,14 @@
             <w:tcW w:w="1890" w:type="dxa"/>
           </w:tcPr>
           <w:p>
+            <w:proofErr w:type="spellStart"/>
             <w:r>
               <w:rPr>
                 <w:b/>
               </w:rPr>
               <w:t>Responsibilities</w:t>
             </w:r>
+            <w:proofErr w:type="spellEnd"/>
           </w:p>
         </w:tc>
         <w:tc>
@@ -7550,12 +8366,28 @@
             <w:tcW w:w="1890" w:type="dxa"/>
           </w:tcPr>
           <w:p>
+            <w:proofErr w:type="spellStart"/>
             <w:r>
               <w:rPr>
                 <w:b/>
               </w:rPr>
-              <w:t>Success Criteria</w:t>
-            </w:r>
+              <w:t>Success</w:t>
+            </w:r>
+            <w:proofErr w:type="spellEnd"/>
+            <w:r>
+              <w:rPr>
+                <w:b/>
+              </w:rPr>
+              <w:t xml:space="preserve"> </w:t>
+            </w:r>
+            <w:proofErr w:type="spellStart"/>
+            <w:r>
+              <w:rPr>
+                <w:b/>
+              </w:rPr>
+              <w:t>Criteria</w:t>
+            </w:r>
+            <w:proofErr w:type="spellEnd"/>
           </w:p>
         </w:tc>
         <w:tc>
@@ -7582,12 +8414,14 @@
             <w:tcW w:w="1890" w:type="dxa"/>
           </w:tcPr>
           <w:p>
+            <w:proofErr w:type="spellStart"/>
             <w:r>
               <w:rPr>
                 <w:b/>
               </w:rPr>
               <w:t>Involvement</w:t>
             </w:r>
+            <w:proofErr w:type="spellEnd"/>
           </w:p>
         </w:tc>
         <w:tc>
@@ -7611,12 +8445,14 @@
             <w:tcW w:w="1890" w:type="dxa"/>
           </w:tcPr>
           <w:p>
+            <w:proofErr w:type="spellStart"/>
             <w:r>
               <w:rPr>
                 <w:b/>
               </w:rPr>
               <w:t>Deliverables</w:t>
             </w:r>
+            <w:proofErr w:type="spellEnd"/>
           </w:p>
         </w:tc>
         <w:tc>
@@ -7632,7 +8468,15 @@
               <w:spacing w:after="120"/>
             </w:pPr>
             <w:r>
-              <w:t>Se tiene en cuenta las respuestas que se dan en la encuesta para verificar en que estado se encuentra el administrativo y académico con referencia a la Universidad del Quindío</w:t>
+              <w:t xml:space="preserve">Se tiene en cuenta las respuestas que se dan en la encuesta para verificar en </w:t>
+            </w:r>
+            <w:proofErr w:type="spellStart"/>
+            <w:r>
+              <w:t>que</w:t>
+            </w:r>
+            <w:proofErr w:type="spellEnd"/>
+            <w:r>
+              <w:t xml:space="preserve"> estado se encuentra el administrativo y académico con referencia a la Universidad del Quindío</w:t>
             </w:r>
           </w:p>
         </w:tc>
@@ -7643,12 +8487,28 @@
             <w:tcW w:w="1890" w:type="dxa"/>
           </w:tcPr>
           <w:p>
+            <w:proofErr w:type="spellStart"/>
             <w:r>
               <w:rPr>
                 <w:b/>
               </w:rPr>
-              <w:t>Comments / Issues</w:t>
-            </w:r>
+              <w:t>Comments</w:t>
+            </w:r>
+            <w:proofErr w:type="spellEnd"/>
+            <w:r>
+              <w:rPr>
+                <w:b/>
+              </w:rPr>
+              <w:t xml:space="preserve"> / </w:t>
+            </w:r>
+            <w:proofErr w:type="spellStart"/>
+            <w:r>
+              <w:rPr>
+                <w:b/>
+              </w:rPr>
+              <w:t>Issues</w:t>
+            </w:r>
+            <w:proofErr w:type="spellEnd"/>
           </w:p>
         </w:tc>
         <w:tc>
@@ -7688,10 +8548,7 @@
               <w:contextualSpacing/>
             </w:pPr>
             <w:r>
-              <w:t>Ambiente de desa</w:t>
-            </w:r>
-            <w:r>
-              <w:t>rrollo poco ideal para diligenciar la encuesta.</w:t>
+              <w:t>Ambiente de desarrollo poco ideal para diligenciar la encuesta.</w:t>
             </w:r>
           </w:p>
         </w:tc>
@@ -7721,8 +8578,65 @@
           <w:rFonts w:ascii="Arial" w:eastAsia="Arial" w:hAnsi="Arial" w:cs="Arial"/>
           <w:b/>
         </w:rPr>
-        <w:t>Key Stakeholder or User Needs</w:t>
-      </w:r>
+        <w:t xml:space="preserve">Key </w:t>
+      </w:r>
+      <w:proofErr w:type="spellStart"/>
+      <w:r>
+        <w:rPr>
+          <w:rFonts w:ascii="Arial" w:eastAsia="Arial" w:hAnsi="Arial" w:cs="Arial"/>
+          <w:b/>
+        </w:rPr>
+        <w:t>Stakeholder</w:t>
+      </w:r>
+      <w:proofErr w:type="spellEnd"/>
+      <w:r>
+        <w:rPr>
+          <w:rFonts w:ascii="Arial" w:eastAsia="Arial" w:hAnsi="Arial" w:cs="Arial"/>
+          <w:b/>
+        </w:rPr>
+        <w:t xml:space="preserve"> </w:t>
+      </w:r>
+      <w:proofErr w:type="spellStart"/>
+      <w:r>
+        <w:rPr>
+          <w:rFonts w:ascii="Arial" w:eastAsia="Arial" w:hAnsi="Arial" w:cs="Arial"/>
+          <w:b/>
+        </w:rPr>
+        <w:t>or</w:t>
+      </w:r>
+      <w:proofErr w:type="spellEnd"/>
+      <w:r>
+        <w:rPr>
+          <w:rFonts w:ascii="Arial" w:eastAsia="Arial" w:hAnsi="Arial" w:cs="Arial"/>
+          <w:b/>
+        </w:rPr>
+        <w:t xml:space="preserve"> </w:t>
+      </w:r>
+      <w:proofErr w:type="spellStart"/>
+      <w:r>
+        <w:rPr>
+          <w:rFonts w:ascii="Arial" w:eastAsia="Arial" w:hAnsi="Arial" w:cs="Arial"/>
+          <w:b/>
+        </w:rPr>
+        <w:t>User</w:t>
+      </w:r>
+      <w:proofErr w:type="spellEnd"/>
+      <w:r>
+        <w:rPr>
+          <w:rFonts w:ascii="Arial" w:eastAsia="Arial" w:hAnsi="Arial" w:cs="Arial"/>
+          <w:b/>
+        </w:rPr>
+        <w:t xml:space="preserve"> </w:t>
+      </w:r>
+      <w:proofErr w:type="spellStart"/>
+      <w:r>
+        <w:rPr>
+          <w:rFonts w:ascii="Arial" w:eastAsia="Arial" w:hAnsi="Arial" w:cs="Arial"/>
+          <w:b/>
+        </w:rPr>
+        <w:t>Needs</w:t>
+      </w:r>
+      <w:proofErr w:type="spellEnd"/>
     </w:p>
     <w:p>
       <w:pPr>
@@ -7769,6 +8683,7 @@
               <w:spacing w:after="120"/>
               <w:jc w:val="center"/>
             </w:pPr>
+            <w:proofErr w:type="spellStart"/>
             <w:r>
               <w:rPr>
                 <w:b/>
@@ -7777,6 +8692,7 @@
               <w:lastRenderedPageBreak/>
               <w:t>Need</w:t>
             </w:r>
+            <w:proofErr w:type="spellEnd"/>
           </w:p>
         </w:tc>
         <w:tc>
@@ -7790,6 +8706,7 @@
               <w:spacing w:after="120"/>
               <w:jc w:val="center"/>
             </w:pPr>
+            <w:proofErr w:type="spellStart"/>
             <w:r>
               <w:rPr>
                 <w:b/>
@@ -7797,6 +8714,7 @@
               </w:rPr>
               <w:t>Priority</w:t>
             </w:r>
+            <w:proofErr w:type="spellEnd"/>
           </w:p>
         </w:tc>
         <w:tc>
@@ -7817,6 +8735,7 @@
               </w:rPr>
               <w:t xml:space="preserve">   </w:t>
             </w:r>
+            <w:proofErr w:type="spellStart"/>
             <w:r>
               <w:rPr>
                 <w:b/>
@@ -7824,6 +8743,7 @@
               </w:rPr>
               <w:t>Concerns</w:t>
             </w:r>
+            <w:proofErr w:type="spellEnd"/>
           </w:p>
         </w:tc>
         <w:tc>
@@ -7844,13 +8764,31 @@
               </w:rPr>
               <w:t xml:space="preserve">    </w:t>
             </w:r>
+            <w:proofErr w:type="spellStart"/>
             <w:r>
               <w:rPr>
                 <w:b/>
                 <w:color w:val="FFFFFF"/>
               </w:rPr>
-              <w:t>Current Solution</w:t>
-            </w:r>
+              <w:t>Current</w:t>
+            </w:r>
+            <w:proofErr w:type="spellEnd"/>
+            <w:r>
+              <w:rPr>
+                <w:b/>
+                <w:color w:val="FFFFFF"/>
+              </w:rPr>
+              <w:t xml:space="preserve"> </w:t>
+            </w:r>
+            <w:proofErr w:type="spellStart"/>
+            <w:r>
+              <w:rPr>
+                <w:b/>
+                <w:color w:val="FFFFFF"/>
+              </w:rPr>
+              <w:t>Solution</w:t>
+            </w:r>
+            <w:proofErr w:type="spellEnd"/>
           </w:p>
         </w:tc>
         <w:tc>
@@ -7872,13 +8810,31 @@
               </w:rPr>
               <w:t xml:space="preserve">      </w:t>
             </w:r>
+            <w:proofErr w:type="spellStart"/>
             <w:r>
               <w:rPr>
                 <w:b/>
                 <w:color w:val="FFFFFF"/>
               </w:rPr>
-              <w:t>Proposed Solutions</w:t>
-            </w:r>
+              <w:t>Proposed</w:t>
+            </w:r>
+            <w:proofErr w:type="spellEnd"/>
+            <w:r>
+              <w:rPr>
+                <w:b/>
+                <w:color w:val="FFFFFF"/>
+              </w:rPr>
+              <w:t xml:space="preserve"> </w:t>
+            </w:r>
+            <w:proofErr w:type="spellStart"/>
+            <w:r>
+              <w:rPr>
+                <w:b/>
+                <w:color w:val="FFFFFF"/>
+              </w:rPr>
+              <w:t>Solutions</w:t>
+            </w:r>
+            <w:proofErr w:type="spellEnd"/>
           </w:p>
         </w:tc>
       </w:tr>
@@ -7968,13 +8924,31 @@
         <w:spacing w:before="120" w:after="60"/>
         <w:ind w:left="720" w:hanging="720"/>
       </w:pPr>
-      <w:r>
-        <w:rPr>
-          <w:rFonts w:ascii="Arial" w:eastAsia="Arial" w:hAnsi="Arial" w:cs="Arial"/>
-          <w:b/>
-        </w:rPr>
-        <w:t>Alternatives and Competition</w:t>
-      </w:r>
+      <w:proofErr w:type="spellStart"/>
+      <w:r>
+        <w:rPr>
+          <w:rFonts w:ascii="Arial" w:eastAsia="Arial" w:hAnsi="Arial" w:cs="Arial"/>
+          <w:b/>
+        </w:rPr>
+        <w:t>Alternatives</w:t>
+      </w:r>
+      <w:proofErr w:type="spellEnd"/>
+      <w:r>
+        <w:rPr>
+          <w:rFonts w:ascii="Arial" w:eastAsia="Arial" w:hAnsi="Arial" w:cs="Arial"/>
+          <w:b/>
+        </w:rPr>
+        <w:t xml:space="preserve"> and </w:t>
+      </w:r>
+      <w:proofErr w:type="spellStart"/>
+      <w:r>
+        <w:rPr>
+          <w:rFonts w:ascii="Arial" w:eastAsia="Arial" w:hAnsi="Arial" w:cs="Arial"/>
+          <w:b/>
+        </w:rPr>
+        <w:t>Competition</w:t>
+      </w:r>
+      <w:proofErr w:type="spellEnd"/>
     </w:p>
     <w:p>
       <w:pPr>
@@ -8002,7 +8976,23 @@
           <w:rFonts w:ascii="Arial" w:eastAsia="Arial" w:hAnsi="Arial" w:cs="Arial"/>
           <w:i/>
         </w:rPr>
-        <w:t>&lt;aCompetitor&gt;</w:t>
+        <w:t>&lt;</w:t>
+      </w:r>
+      <w:proofErr w:type="spellStart"/>
+      <w:r>
+        <w:rPr>
+          <w:rFonts w:ascii="Arial" w:eastAsia="Arial" w:hAnsi="Arial" w:cs="Arial"/>
+          <w:i/>
+        </w:rPr>
+        <w:t>aCompetitor</w:t>
+      </w:r>
+      <w:proofErr w:type="spellEnd"/>
+      <w:r>
+        <w:rPr>
+          <w:rFonts w:ascii="Arial" w:eastAsia="Arial" w:hAnsi="Arial" w:cs="Arial"/>
+          <w:i/>
+        </w:rPr>
+        <w:t>&gt;</w:t>
       </w:r>
     </w:p>
     <w:p>
@@ -8022,7 +9012,23 @@
           <w:rFonts w:ascii="Arial" w:eastAsia="Arial" w:hAnsi="Arial" w:cs="Arial"/>
           <w:i/>
         </w:rPr>
-        <w:t>&lt;anotherCompetitor&gt;</w:t>
+        <w:t>&lt;</w:t>
+      </w:r>
+      <w:proofErr w:type="spellStart"/>
+      <w:r>
+        <w:rPr>
+          <w:rFonts w:ascii="Arial" w:eastAsia="Arial" w:hAnsi="Arial" w:cs="Arial"/>
+          <w:i/>
+        </w:rPr>
+        <w:t>anotherCompetitor</w:t>
+      </w:r>
+      <w:proofErr w:type="spellEnd"/>
+      <w:r>
+        <w:rPr>
+          <w:rFonts w:ascii="Arial" w:eastAsia="Arial" w:hAnsi="Arial" w:cs="Arial"/>
+          <w:i/>
+        </w:rPr>
+        <w:t>&gt;</w:t>
       </w:r>
     </w:p>
     <w:p>
@@ -8037,6 +9043,7 @@
       </w:pPr>
       <w:bookmarkStart w:id="36" w:name="h.4i7ojhp" w:colFirst="0" w:colLast="0"/>
       <w:bookmarkEnd w:id="36"/>
+      <w:proofErr w:type="spellStart"/>
       <w:r>
         <w:rPr>
           <w:rFonts w:ascii="Arial" w:eastAsia="Arial" w:hAnsi="Arial" w:cs="Arial"/>
@@ -8044,8 +9051,29 @@
           <w:sz w:val="24"/>
           <w:szCs w:val="24"/>
         </w:rPr>
-        <w:t>Product Overview</w:t>
-      </w:r>
+        <w:t>Product</w:t>
+      </w:r>
+      <w:proofErr w:type="spellEnd"/>
+      <w:r>
+        <w:rPr>
+          <w:rFonts w:ascii="Arial" w:eastAsia="Arial" w:hAnsi="Arial" w:cs="Arial"/>
+          <w:b/>
+          <w:sz w:val="24"/>
+          <w:szCs w:val="24"/>
+        </w:rPr>
+        <w:t xml:space="preserve"> </w:t>
+      </w:r>
+      <w:proofErr w:type="spellStart"/>
+      <w:r>
+        <w:rPr>
+          <w:rFonts w:ascii="Arial" w:eastAsia="Arial" w:hAnsi="Arial" w:cs="Arial"/>
+          <w:b/>
+          <w:sz w:val="24"/>
+          <w:szCs w:val="24"/>
+        </w:rPr>
+        <w:t>Overview</w:t>
+      </w:r>
+      <w:proofErr w:type="spellEnd"/>
     </w:p>
     <w:p>
       <w:pPr>
@@ -8148,13 +9176,31 @@
         <w:spacing w:before="120" w:after="60"/>
         <w:ind w:left="720" w:hanging="720"/>
       </w:pPr>
-      <w:r>
-        <w:rPr>
-          <w:rFonts w:ascii="Arial" w:eastAsia="Arial" w:hAnsi="Arial" w:cs="Arial"/>
-          <w:b/>
-        </w:rPr>
-        <w:t>Product Perspective</w:t>
-      </w:r>
+      <w:proofErr w:type="spellStart"/>
+      <w:r>
+        <w:rPr>
+          <w:rFonts w:ascii="Arial" w:eastAsia="Arial" w:hAnsi="Arial" w:cs="Arial"/>
+          <w:b/>
+        </w:rPr>
+        <w:t>Product</w:t>
+      </w:r>
+      <w:proofErr w:type="spellEnd"/>
+      <w:r>
+        <w:rPr>
+          <w:rFonts w:ascii="Arial" w:eastAsia="Arial" w:hAnsi="Arial" w:cs="Arial"/>
+          <w:b/>
+        </w:rPr>
+        <w:t xml:space="preserve"> </w:t>
+      </w:r>
+      <w:proofErr w:type="spellStart"/>
+      <w:r>
+        <w:rPr>
+          <w:rFonts w:ascii="Arial" w:eastAsia="Arial" w:hAnsi="Arial" w:cs="Arial"/>
+          <w:b/>
+        </w:rPr>
+        <w:t>Perspective</w:t>
+      </w:r>
+      <w:proofErr w:type="spellEnd"/>
     </w:p>
     <w:p>
       <w:pPr>
@@ -8180,13 +9226,31 @@
         <w:spacing w:before="120" w:after="60"/>
         <w:ind w:left="720" w:hanging="720"/>
       </w:pPr>
-      <w:r>
-        <w:rPr>
-          <w:rFonts w:ascii="Arial" w:eastAsia="Arial" w:hAnsi="Arial" w:cs="Arial"/>
-          <w:b/>
-        </w:rPr>
-        <w:t>Summary of Capabilities</w:t>
-      </w:r>
+      <w:proofErr w:type="spellStart"/>
+      <w:r>
+        <w:rPr>
+          <w:rFonts w:ascii="Arial" w:eastAsia="Arial" w:hAnsi="Arial" w:cs="Arial"/>
+          <w:b/>
+        </w:rPr>
+        <w:t>Summary</w:t>
+      </w:r>
+      <w:proofErr w:type="spellEnd"/>
+      <w:r>
+        <w:rPr>
+          <w:rFonts w:ascii="Arial" w:eastAsia="Arial" w:hAnsi="Arial" w:cs="Arial"/>
+          <w:b/>
+        </w:rPr>
+        <w:t xml:space="preserve"> of </w:t>
+      </w:r>
+      <w:proofErr w:type="spellStart"/>
+      <w:r>
+        <w:rPr>
+          <w:rFonts w:ascii="Arial" w:eastAsia="Arial" w:hAnsi="Arial" w:cs="Arial"/>
+          <w:b/>
+        </w:rPr>
+        <w:t>Capabilities</w:t>
+      </w:r>
+      <w:proofErr w:type="spellEnd"/>
     </w:p>
     <w:p>
       <w:pPr>
@@ -8199,10 +9263,7 @@
         <w:jc w:val="both"/>
       </w:pPr>
       <w:r>
-        <w:t xml:space="preserve">A continuación se </w:t>
-      </w:r>
-      <w:r>
-        <w:t>mostrará un listado con los beneficios que obtendrán los usuarios a partir del producto:</w:t>
+        <w:t>A continuación se mostrará un listado con los beneficios que obtendrán los usuarios a partir del producto:</w:t>
       </w:r>
     </w:p>
     <w:p>
@@ -8219,12 +9280,56 @@
         <w:keepNext/>
         <w:ind w:left="2880" w:right="72" w:firstLine="720"/>
       </w:pPr>
-      <w:r>
-        <w:rPr>
-          <w:b/>
-        </w:rPr>
-        <w:t>Table 4-1    Customer Support System</w:t>
-      </w:r>
+      <w:proofErr w:type="spellStart"/>
+      <w:r>
+        <w:rPr>
+          <w:b/>
+        </w:rPr>
+        <w:t>Table</w:t>
+      </w:r>
+      <w:proofErr w:type="spellEnd"/>
+      <w:r>
+        <w:rPr>
+          <w:b/>
+        </w:rPr>
+        <w:t xml:space="preserve"> 4-1    </w:t>
+      </w:r>
+      <w:proofErr w:type="spellStart"/>
+      <w:r>
+        <w:rPr>
+          <w:b/>
+        </w:rPr>
+        <w:t>Customer</w:t>
+      </w:r>
+      <w:proofErr w:type="spellEnd"/>
+      <w:r>
+        <w:rPr>
+          <w:b/>
+        </w:rPr>
+        <w:t xml:space="preserve"> </w:t>
+      </w:r>
+      <w:proofErr w:type="spellStart"/>
+      <w:r>
+        <w:rPr>
+          <w:b/>
+        </w:rPr>
+        <w:t>Support</w:t>
+      </w:r>
+      <w:proofErr w:type="spellEnd"/>
+      <w:r>
+        <w:rPr>
+          <w:b/>
+        </w:rPr>
+        <w:t xml:space="preserve"> </w:t>
+      </w:r>
+      <w:proofErr w:type="spellStart"/>
+      <w:r>
+        <w:rPr>
+          <w:b/>
+        </w:rPr>
+        <w:t>System</w:t>
+      </w:r>
+      <w:proofErr w:type="spellEnd"/>
     </w:p>
     <w:tbl>
       <w:tblPr>
@@ -8256,28 +9361,60 @@
               <w:keepNext/>
               <w:ind w:right="72"/>
             </w:pPr>
+            <w:proofErr w:type="spellStart"/>
             <w:r>
               <w:rPr>
                 <w:b/>
               </w:rPr>
-              <w:t>Customer Benefit</w:t>
-            </w:r>
-          </w:p>
-        </w:tc>
-        <w:tc>
-          <w:tcPr>
-            <w:tcW w:w="3780" w:type="dxa"/>
-          </w:tcPr>
-          <w:p>
-            <w:pPr>
-              <w:ind w:right="144"/>
-            </w:pPr>
+              <w:t>Customer</w:t>
+            </w:r>
+            <w:proofErr w:type="spellEnd"/>
             <w:r>
               <w:rPr>
                 <w:b/>
               </w:rPr>
-              <w:t>Supporting Features</w:t>
-            </w:r>
+              <w:t xml:space="preserve"> </w:t>
+            </w:r>
+            <w:proofErr w:type="spellStart"/>
+            <w:r>
+              <w:rPr>
+                <w:b/>
+              </w:rPr>
+              <w:t>Benefit</w:t>
+            </w:r>
+            <w:proofErr w:type="spellEnd"/>
+          </w:p>
+        </w:tc>
+        <w:tc>
+          <w:tcPr>
+            <w:tcW w:w="3780" w:type="dxa"/>
+          </w:tcPr>
+          <w:p>
+            <w:pPr>
+              <w:ind w:right="144"/>
+            </w:pPr>
+            <w:proofErr w:type="spellStart"/>
+            <w:r>
+              <w:rPr>
+                <w:b/>
+              </w:rPr>
+              <w:t>Supporting</w:t>
+            </w:r>
+            <w:proofErr w:type="spellEnd"/>
+            <w:r>
+              <w:rPr>
+                <w:b/>
+              </w:rPr>
+              <w:t xml:space="preserve"> </w:t>
+            </w:r>
+            <w:proofErr w:type="spellStart"/>
+            <w:r>
+              <w:rPr>
+                <w:b/>
+              </w:rPr>
+              <w:t>Features</w:t>
+            </w:r>
+            <w:proofErr w:type="spellEnd"/>
           </w:p>
         </w:tc>
       </w:tr>
@@ -8352,13 +9489,31 @@
       </w:pPr>
       <w:bookmarkStart w:id="43" w:name="h.3whwml4" w:colFirst="0" w:colLast="0"/>
       <w:bookmarkEnd w:id="43"/>
-      <w:r>
-        <w:rPr>
-          <w:rFonts w:ascii="Arial" w:eastAsia="Arial" w:hAnsi="Arial" w:cs="Arial"/>
-          <w:b/>
-        </w:rPr>
-        <w:t>Assumptions and Dependencies</w:t>
-      </w:r>
+      <w:proofErr w:type="spellStart"/>
+      <w:r>
+        <w:rPr>
+          <w:rFonts w:ascii="Arial" w:eastAsia="Arial" w:hAnsi="Arial" w:cs="Arial"/>
+          <w:b/>
+        </w:rPr>
+        <w:t>Assumptions</w:t>
+      </w:r>
+      <w:proofErr w:type="spellEnd"/>
+      <w:r>
+        <w:rPr>
+          <w:rFonts w:ascii="Arial" w:eastAsia="Arial" w:hAnsi="Arial" w:cs="Arial"/>
+          <w:b/>
+        </w:rPr>
+        <w:t xml:space="preserve"> and </w:t>
+      </w:r>
+      <w:proofErr w:type="spellStart"/>
+      <w:r>
+        <w:rPr>
+          <w:rFonts w:ascii="Arial" w:eastAsia="Arial" w:hAnsi="Arial" w:cs="Arial"/>
+          <w:b/>
+        </w:rPr>
+        <w:t>Dependencies</w:t>
+      </w:r>
+      <w:proofErr w:type="spellEnd"/>
     </w:p>
     <w:p>
       <w:pPr>
@@ -8370,10 +9525,7 @@
         <w:ind w:left="540"/>
       </w:pPr>
       <w:r>
-        <w:t>Los requisitos descri</w:t>
-      </w:r>
-      <w:r>
-        <w:t>tos en este documento pueden cambiar, pues los procesos son dinámicos y por tal motivo puede cambiar los requisitos del software.</w:t>
+        <w:t>Los requisitos descritos en este documento pueden cambiar, pues los procesos son dinámicos y por tal motivo puede cambiar los requisitos del software.</w:t>
       </w:r>
     </w:p>
     <w:p>
@@ -8398,14 +9550,32 @@
         <w:spacing w:before="120" w:after="60"/>
         <w:ind w:left="720" w:hanging="720"/>
       </w:pPr>
+      <w:proofErr w:type="spellStart"/>
       <w:r>
         <w:rPr>
           <w:rFonts w:ascii="Arial" w:eastAsia="Arial" w:hAnsi="Arial" w:cs="Arial"/>
           <w:b/>
         </w:rPr>
         <w:lastRenderedPageBreak/>
-        <w:t>Cost and Pricing</w:t>
-      </w:r>
+        <w:t>Cost</w:t>
+      </w:r>
+      <w:proofErr w:type="spellEnd"/>
+      <w:r>
+        <w:rPr>
+          <w:rFonts w:ascii="Arial" w:eastAsia="Arial" w:hAnsi="Arial" w:cs="Arial"/>
+          <w:b/>
+        </w:rPr>
+        <w:t xml:space="preserve"> and </w:t>
+      </w:r>
+      <w:proofErr w:type="spellStart"/>
+      <w:r>
+        <w:rPr>
+          <w:rFonts w:ascii="Arial" w:eastAsia="Arial" w:hAnsi="Arial" w:cs="Arial"/>
+          <w:b/>
+        </w:rPr>
+        <w:t>Pricing</w:t>
+      </w:r>
+      <w:proofErr w:type="spellEnd"/>
     </w:p>
     <w:p>
       <w:pPr>
@@ -8445,13 +9615,31 @@
         <w:spacing w:before="120" w:after="60"/>
         <w:ind w:left="720" w:hanging="720"/>
       </w:pPr>
-      <w:r>
-        <w:rPr>
-          <w:rFonts w:ascii="Arial" w:eastAsia="Arial" w:hAnsi="Arial" w:cs="Arial"/>
-          <w:b/>
-        </w:rPr>
-        <w:t>Licensing and Installation</w:t>
-      </w:r>
+      <w:proofErr w:type="spellStart"/>
+      <w:r>
+        <w:rPr>
+          <w:rFonts w:ascii="Arial" w:eastAsia="Arial" w:hAnsi="Arial" w:cs="Arial"/>
+          <w:b/>
+        </w:rPr>
+        <w:t>Licensing</w:t>
+      </w:r>
+      <w:proofErr w:type="spellEnd"/>
+      <w:r>
+        <w:rPr>
+          <w:rFonts w:ascii="Arial" w:eastAsia="Arial" w:hAnsi="Arial" w:cs="Arial"/>
+          <w:b/>
+        </w:rPr>
+        <w:t xml:space="preserve"> and </w:t>
+      </w:r>
+      <w:proofErr w:type="spellStart"/>
+      <w:r>
+        <w:rPr>
+          <w:rFonts w:ascii="Arial" w:eastAsia="Arial" w:hAnsi="Arial" w:cs="Arial"/>
+          <w:b/>
+        </w:rPr>
+        <w:t>Installation</w:t>
+      </w:r>
+      <w:proofErr w:type="spellEnd"/>
     </w:p>
     <w:p>
       <w:pPr>
@@ -8473,6 +9661,7 @@
         <w:spacing w:before="120" w:after="60"/>
         <w:ind w:left="720" w:hanging="720"/>
       </w:pPr>
+      <w:proofErr w:type="spellStart"/>
       <w:r>
         <w:rPr>
           <w:rFonts w:ascii="Arial" w:eastAsia="Arial" w:hAnsi="Arial" w:cs="Arial"/>
@@ -8480,8 +9669,29 @@
           <w:sz w:val="24"/>
           <w:szCs w:val="24"/>
         </w:rPr>
-        <w:t>Product Features</w:t>
-      </w:r>
+        <w:t>Product</w:t>
+      </w:r>
+      <w:proofErr w:type="spellEnd"/>
+      <w:r>
+        <w:rPr>
+          <w:rFonts w:ascii="Arial" w:eastAsia="Arial" w:hAnsi="Arial" w:cs="Arial"/>
+          <w:b/>
+          <w:sz w:val="24"/>
+          <w:szCs w:val="24"/>
+        </w:rPr>
+        <w:t xml:space="preserve"> </w:t>
+      </w:r>
+      <w:proofErr w:type="spellStart"/>
+      <w:r>
+        <w:rPr>
+          <w:rFonts w:ascii="Arial" w:eastAsia="Arial" w:hAnsi="Arial" w:cs="Arial"/>
+          <w:b/>
+          <w:sz w:val="24"/>
+          <w:szCs w:val="24"/>
+        </w:rPr>
+        <w:t>Features</w:t>
+      </w:r>
+      <w:proofErr w:type="spellEnd"/>
     </w:p>
     <w:p>
       <w:pPr>
@@ -8489,10 +9699,7 @@
         <w:spacing w:before="120" w:after="60"/>
       </w:pPr>
       <w:r>
-        <w:t>La platafor</w:t>
-      </w:r>
-      <w:r>
-        <w:t>ma de encuestas institucionales pretende satisfacer la necesidad de que estas sean implementadas de una forma más rápida para su diligenciamiento y ponderación de resultados.</w:t>
+        <w:t>La plataforma de encuestas institucionales pretende satisfacer la necesidad de que estas sean implementadas de una forma más rápida para su diligenciamiento y ponderación de resultados.</w:t>
       </w:r>
     </w:p>
     <w:p>
@@ -8510,7 +9717,23 @@
           <w:rFonts w:ascii="Arial" w:eastAsia="Arial" w:hAnsi="Arial" w:cs="Arial"/>
           <w:b/>
         </w:rPr>
-        <w:t>&lt;aFeature&gt;</w:t>
+        <w:t>&lt;</w:t>
+      </w:r>
+      <w:proofErr w:type="spellStart"/>
+      <w:r>
+        <w:rPr>
+          <w:rFonts w:ascii="Arial" w:eastAsia="Arial" w:hAnsi="Arial" w:cs="Arial"/>
+          <w:b/>
+        </w:rPr>
+        <w:t>aFeature</w:t>
+      </w:r>
+      <w:proofErr w:type="spellEnd"/>
+      <w:r>
+        <w:rPr>
+          <w:rFonts w:ascii="Arial" w:eastAsia="Arial" w:hAnsi="Arial" w:cs="Arial"/>
+          <w:b/>
+        </w:rPr>
+        <w:t>&gt;</w:t>
       </w:r>
     </w:p>
     <w:p>
@@ -8523,10 +9746,7 @@
       <w:bookmarkStart w:id="45" w:name="h.49x2ik5" w:colFirst="0" w:colLast="0"/>
       <w:bookmarkEnd w:id="45"/>
       <w:r>
-        <w:t>Al ser una plataforma, se buscará la forma que todos los interesados p</w:t>
-      </w:r>
-      <w:r>
-        <w:t>uedan acceder a ella de una forma fácil y segura.</w:t>
+        <w:t>Al ser una plataforma, se buscará la forma que todos los interesados puedan acceder a ella de una forma fácil y segura.</w:t>
       </w:r>
     </w:p>
     <w:p>
@@ -8546,6 +9766,7 @@
         <w:spacing w:before="120" w:after="60"/>
         <w:ind w:left="720" w:hanging="720"/>
       </w:pPr>
+      <w:proofErr w:type="spellStart"/>
       <w:r>
         <w:rPr>
           <w:rFonts w:ascii="Arial" w:eastAsia="Arial" w:hAnsi="Arial" w:cs="Arial"/>
@@ -8553,7 +9774,17 @@
           <w:sz w:val="24"/>
           <w:szCs w:val="24"/>
         </w:rPr>
-        <w:t xml:space="preserve">Constraints </w:t>
+        <w:t>Constraints</w:t>
+      </w:r>
+      <w:proofErr w:type="spellEnd"/>
+      <w:r>
+        <w:rPr>
+          <w:rFonts w:ascii="Arial" w:eastAsia="Arial" w:hAnsi="Arial" w:cs="Arial"/>
+          <w:b/>
+          <w:sz w:val="24"/>
+          <w:szCs w:val="24"/>
+        </w:rPr>
+        <w:t xml:space="preserve"> </w:t>
       </w:r>
     </w:p>
     <w:p>
@@ -8568,7 +9799,15 @@
         <w:contextualSpacing/>
       </w:pPr>
       <w:r>
-        <w:t>Falta de soporte y compatibilidad en el framework.</w:t>
+        <w:t xml:space="preserve">Falta de soporte y compatibilidad en el </w:t>
+      </w:r>
+      <w:proofErr w:type="spellStart"/>
+      <w:r>
+        <w:t>framework</w:t>
+      </w:r>
+      <w:proofErr w:type="spellEnd"/>
+      <w:r>
+        <w:t>.</w:t>
       </w:r>
     </w:p>
     <w:p>
@@ -8606,6 +9845,7 @@
         <w:spacing w:before="120" w:after="60"/>
         <w:ind w:left="720" w:hanging="720"/>
       </w:pPr>
+      <w:proofErr w:type="spellStart"/>
       <w:r>
         <w:rPr>
           <w:rFonts w:ascii="Arial" w:eastAsia="Arial" w:hAnsi="Arial" w:cs="Arial"/>
@@ -8613,7 +9853,37 @@
           <w:sz w:val="24"/>
           <w:szCs w:val="24"/>
         </w:rPr>
-        <w:t xml:space="preserve">Quality Ranges </w:t>
+        <w:t>Quality</w:t>
+      </w:r>
+      <w:proofErr w:type="spellEnd"/>
+      <w:r>
+        <w:rPr>
+          <w:rFonts w:ascii="Arial" w:eastAsia="Arial" w:hAnsi="Arial" w:cs="Arial"/>
+          <w:b/>
+          <w:sz w:val="24"/>
+          <w:szCs w:val="24"/>
+        </w:rPr>
+        <w:t xml:space="preserve"> </w:t>
+      </w:r>
+      <w:proofErr w:type="spellStart"/>
+      <w:r>
+        <w:rPr>
+          <w:rFonts w:ascii="Arial" w:eastAsia="Arial" w:hAnsi="Arial" w:cs="Arial"/>
+          <w:b/>
+          <w:sz w:val="24"/>
+          <w:szCs w:val="24"/>
+        </w:rPr>
+        <w:t>Ranges</w:t>
+      </w:r>
+      <w:proofErr w:type="spellEnd"/>
+      <w:r>
+        <w:rPr>
+          <w:rFonts w:ascii="Arial" w:eastAsia="Arial" w:hAnsi="Arial" w:cs="Arial"/>
+          <w:b/>
+          <w:sz w:val="24"/>
+          <w:szCs w:val="24"/>
+        </w:rPr>
+        <w:t xml:space="preserve"> </w:t>
       </w:r>
     </w:p>
     <w:p>
@@ -8650,8 +9920,13 @@
       </w:pPr>
       <w:bookmarkStart w:id="48" w:name="h.mvbdn357kvzc" w:colFirst="0" w:colLast="0"/>
       <w:bookmarkEnd w:id="48"/>
-      <w:r>
-        <w:t>Verificacíón de funcionamiento en cada entrega.</w:t>
+      <w:proofErr w:type="spellStart"/>
+      <w:r>
+        <w:t>Verificacíón</w:t>
+      </w:r>
+      <w:proofErr w:type="spellEnd"/>
+      <w:r>
+        <w:t xml:space="preserve"> de funcionamiento en cada entrega.</w:t>
       </w:r>
     </w:p>
     <w:p>
@@ -8684,6 +9959,7 @@
         <w:spacing w:before="120" w:after="60"/>
         <w:ind w:left="720" w:hanging="720"/>
       </w:pPr>
+      <w:proofErr w:type="spellStart"/>
       <w:r>
         <w:rPr>
           <w:rFonts w:ascii="Arial" w:eastAsia="Arial" w:hAnsi="Arial" w:cs="Arial"/>
@@ -8691,8 +9967,29 @@
           <w:sz w:val="24"/>
           <w:szCs w:val="24"/>
         </w:rPr>
-        <w:t>Precedence and Priority</w:t>
-      </w:r>
+        <w:t>Precedence</w:t>
+      </w:r>
+      <w:proofErr w:type="spellEnd"/>
+      <w:r>
+        <w:rPr>
+          <w:rFonts w:ascii="Arial" w:eastAsia="Arial" w:hAnsi="Arial" w:cs="Arial"/>
+          <w:b/>
+          <w:sz w:val="24"/>
+          <w:szCs w:val="24"/>
+        </w:rPr>
+        <w:t xml:space="preserve"> and </w:t>
+      </w:r>
+      <w:proofErr w:type="spellStart"/>
+      <w:r>
+        <w:rPr>
+          <w:rFonts w:ascii="Arial" w:eastAsia="Arial" w:hAnsi="Arial" w:cs="Arial"/>
+          <w:b/>
+          <w:sz w:val="24"/>
+          <w:szCs w:val="24"/>
+        </w:rPr>
+        <w:t>Priority</w:t>
+      </w:r>
+      <w:proofErr w:type="spellEnd"/>
     </w:p>
     <w:p>
       <w:pPr>
@@ -8718,6 +10015,7 @@
         <w:spacing w:before="120" w:after="60"/>
         <w:ind w:left="720" w:hanging="720"/>
       </w:pPr>
+      <w:proofErr w:type="spellStart"/>
       <w:r>
         <w:rPr>
           <w:rFonts w:ascii="Arial" w:eastAsia="Arial" w:hAnsi="Arial" w:cs="Arial"/>
@@ -8725,8 +10023,49 @@
           <w:sz w:val="24"/>
           <w:szCs w:val="24"/>
         </w:rPr>
-        <w:t>Other Product Requirements</w:t>
-      </w:r>
+        <w:t>Other</w:t>
+      </w:r>
+      <w:proofErr w:type="spellEnd"/>
+      <w:r>
+        <w:rPr>
+          <w:rFonts w:ascii="Arial" w:eastAsia="Arial" w:hAnsi="Arial" w:cs="Arial"/>
+          <w:b/>
+          <w:sz w:val="24"/>
+          <w:szCs w:val="24"/>
+        </w:rPr>
+        <w:t xml:space="preserve"> </w:t>
+      </w:r>
+      <w:proofErr w:type="spellStart"/>
+      <w:r>
+        <w:rPr>
+          <w:rFonts w:ascii="Arial" w:eastAsia="Arial" w:hAnsi="Arial" w:cs="Arial"/>
+          <w:b/>
+          <w:sz w:val="24"/>
+          <w:szCs w:val="24"/>
+        </w:rPr>
+        <w:t>Product</w:t>
+      </w:r>
+      <w:proofErr w:type="spellEnd"/>
+      <w:r>
+        <w:rPr>
+          <w:rFonts w:ascii="Arial" w:eastAsia="Arial" w:hAnsi="Arial" w:cs="Arial"/>
+          <w:b/>
+          <w:sz w:val="24"/>
+          <w:szCs w:val="24"/>
+        </w:rPr>
+        <w:t xml:space="preserve"> </w:t>
+      </w:r>
+      <w:proofErr w:type="spellStart"/>
+      <w:r>
+        <w:rPr>
+          <w:rFonts w:ascii="Arial" w:eastAsia="Arial" w:hAnsi="Arial" w:cs="Arial"/>
+          <w:b/>
+          <w:sz w:val="24"/>
+          <w:szCs w:val="24"/>
+        </w:rPr>
+        <w:t>Requirements</w:t>
+      </w:r>
+      <w:proofErr w:type="spellEnd"/>
     </w:p>
     <w:p>
       <w:pPr>
@@ -8752,13 +10091,31 @@
         <w:spacing w:before="120" w:after="60"/>
         <w:ind w:left="720" w:hanging="720"/>
       </w:pPr>
-      <w:r>
-        <w:rPr>
-          <w:rFonts w:ascii="Arial" w:eastAsia="Arial" w:hAnsi="Arial" w:cs="Arial"/>
-          <w:b/>
-        </w:rPr>
-        <w:t>Applicable Standards</w:t>
-      </w:r>
+      <w:proofErr w:type="spellStart"/>
+      <w:r>
+        <w:rPr>
+          <w:rFonts w:ascii="Arial" w:eastAsia="Arial" w:hAnsi="Arial" w:cs="Arial"/>
+          <w:b/>
+        </w:rPr>
+        <w:t>Applicable</w:t>
+      </w:r>
+      <w:proofErr w:type="spellEnd"/>
+      <w:r>
+        <w:rPr>
+          <w:rFonts w:ascii="Arial" w:eastAsia="Arial" w:hAnsi="Arial" w:cs="Arial"/>
+          <w:b/>
+        </w:rPr>
+        <w:t xml:space="preserve"> </w:t>
+      </w:r>
+      <w:proofErr w:type="spellStart"/>
+      <w:r>
+        <w:rPr>
+          <w:rFonts w:ascii="Arial" w:eastAsia="Arial" w:hAnsi="Arial" w:cs="Arial"/>
+          <w:b/>
+        </w:rPr>
+        <w:t>Standards</w:t>
+      </w:r>
+      <w:proofErr w:type="spellEnd"/>
     </w:p>
     <w:p>
       <w:pPr>
@@ -8771,10 +10128,7 @@
       <w:bookmarkStart w:id="52" w:name="h.pv1is72ln9h4" w:colFirst="0" w:colLast="0"/>
       <w:bookmarkEnd w:id="52"/>
       <w:r>
-        <w:t>[Requisito en co</w:t>
-      </w:r>
-      <w:r>
-        <w:t>nstrucción.]</w:t>
+        <w:t>[Requisito en construcción.]</w:t>
       </w:r>
     </w:p>
     <w:p>
@@ -8787,13 +10141,31 @@
         <w:spacing w:before="120" w:after="60"/>
         <w:ind w:left="720" w:hanging="720"/>
       </w:pPr>
-      <w:r>
-        <w:rPr>
-          <w:rFonts w:ascii="Arial" w:eastAsia="Arial" w:hAnsi="Arial" w:cs="Arial"/>
-          <w:b/>
-        </w:rPr>
-        <w:t>System Requirements</w:t>
-      </w:r>
+      <w:proofErr w:type="spellStart"/>
+      <w:r>
+        <w:rPr>
+          <w:rFonts w:ascii="Arial" w:eastAsia="Arial" w:hAnsi="Arial" w:cs="Arial"/>
+          <w:b/>
+        </w:rPr>
+        <w:t>System</w:t>
+      </w:r>
+      <w:proofErr w:type="spellEnd"/>
+      <w:r>
+        <w:rPr>
+          <w:rFonts w:ascii="Arial" w:eastAsia="Arial" w:hAnsi="Arial" w:cs="Arial"/>
+          <w:b/>
+        </w:rPr>
+        <w:t xml:space="preserve"> </w:t>
+      </w:r>
+      <w:proofErr w:type="spellStart"/>
+      <w:r>
+        <w:rPr>
+          <w:rFonts w:ascii="Arial" w:eastAsia="Arial" w:hAnsi="Arial" w:cs="Arial"/>
+          <w:b/>
+        </w:rPr>
+        <w:t>Requirements</w:t>
+      </w:r>
+      <w:proofErr w:type="spellEnd"/>
     </w:p>
     <w:p>
       <w:pPr>
@@ -8827,8 +10199,17 @@
           <w:rFonts w:ascii="Arial" w:eastAsia="Arial" w:hAnsi="Arial" w:cs="Arial"/>
           <w:b/>
         </w:rPr>
-        <w:t>Performance Requirements</w:t>
-      </w:r>
+        <w:t xml:space="preserve">Performance </w:t>
+      </w:r>
+      <w:proofErr w:type="spellStart"/>
+      <w:r>
+        <w:rPr>
+          <w:rFonts w:ascii="Arial" w:eastAsia="Arial" w:hAnsi="Arial" w:cs="Arial"/>
+          <w:b/>
+        </w:rPr>
+        <w:t>Requirements</w:t>
+      </w:r>
+      <w:proofErr w:type="spellEnd"/>
     </w:p>
     <w:p>
       <w:pPr>
@@ -8854,14 +10235,32 @@
         <w:spacing w:before="120" w:after="60"/>
         <w:ind w:left="720" w:hanging="720"/>
       </w:pPr>
+      <w:proofErr w:type="spellStart"/>
       <w:r>
         <w:rPr>
           <w:rFonts w:ascii="Arial" w:eastAsia="Arial" w:hAnsi="Arial" w:cs="Arial"/>
           <w:b/>
         </w:rPr>
         <w:lastRenderedPageBreak/>
-        <w:t>Environmental Requirements</w:t>
-      </w:r>
+        <w:t>Environmental</w:t>
+      </w:r>
+      <w:proofErr w:type="spellEnd"/>
+      <w:r>
+        <w:rPr>
+          <w:rFonts w:ascii="Arial" w:eastAsia="Arial" w:hAnsi="Arial" w:cs="Arial"/>
+          <w:b/>
+        </w:rPr>
+        <w:t xml:space="preserve"> </w:t>
+      </w:r>
+      <w:proofErr w:type="spellStart"/>
+      <w:r>
+        <w:rPr>
+          <w:rFonts w:ascii="Arial" w:eastAsia="Arial" w:hAnsi="Arial" w:cs="Arial"/>
+          <w:b/>
+        </w:rPr>
+        <w:t>Requirements</w:t>
+      </w:r>
+      <w:proofErr w:type="spellEnd"/>
     </w:p>
     <w:p>
       <w:pPr>
@@ -8887,6 +10286,7 @@
         <w:spacing w:before="120" w:after="60"/>
         <w:ind w:left="720" w:hanging="720"/>
       </w:pPr>
+      <w:proofErr w:type="spellStart"/>
       <w:r>
         <w:rPr>
           <w:rFonts w:ascii="Arial" w:eastAsia="Arial" w:hAnsi="Arial" w:cs="Arial"/>
@@ -8894,8 +10294,29 @@
           <w:sz w:val="24"/>
           <w:szCs w:val="24"/>
         </w:rPr>
-        <w:t>Documentation Requirements</w:t>
-      </w:r>
+        <w:t>Documentation</w:t>
+      </w:r>
+      <w:proofErr w:type="spellEnd"/>
+      <w:r>
+        <w:rPr>
+          <w:rFonts w:ascii="Arial" w:eastAsia="Arial" w:hAnsi="Arial" w:cs="Arial"/>
+          <w:b/>
+          <w:sz w:val="24"/>
+          <w:szCs w:val="24"/>
+        </w:rPr>
+        <w:t xml:space="preserve"> </w:t>
+      </w:r>
+      <w:proofErr w:type="spellStart"/>
+      <w:r>
+        <w:rPr>
+          <w:rFonts w:ascii="Arial" w:eastAsia="Arial" w:hAnsi="Arial" w:cs="Arial"/>
+          <w:b/>
+          <w:sz w:val="24"/>
+          <w:szCs w:val="24"/>
+        </w:rPr>
+        <w:t>Requirements</w:t>
+      </w:r>
+      <w:proofErr w:type="spellEnd"/>
     </w:p>
     <w:p>
       <w:pPr>
@@ -8907,12 +10328,21 @@
         <w:spacing w:before="120" w:after="60"/>
         <w:ind w:left="720" w:hanging="720"/>
       </w:pPr>
-      <w:r>
-        <w:rPr>
-          <w:rFonts w:ascii="Arial" w:eastAsia="Arial" w:hAnsi="Arial" w:cs="Arial"/>
-          <w:b/>
-        </w:rPr>
-        <w:t>User Manual</w:t>
+      <w:proofErr w:type="spellStart"/>
+      <w:r>
+        <w:rPr>
+          <w:rFonts w:ascii="Arial" w:eastAsia="Arial" w:hAnsi="Arial" w:cs="Arial"/>
+          <w:b/>
+        </w:rPr>
+        <w:t>User</w:t>
+      </w:r>
+      <w:proofErr w:type="spellEnd"/>
+      <w:r>
+        <w:rPr>
+          <w:rFonts w:ascii="Arial" w:eastAsia="Arial" w:hAnsi="Arial" w:cs="Arial"/>
+          <w:b/>
+        </w:rPr>
+        <w:t xml:space="preserve"> Manual</w:t>
       </w:r>
     </w:p>
     <w:p>
@@ -8944,8 +10374,17 @@
           <w:rFonts w:ascii="Arial" w:eastAsia="Arial" w:hAnsi="Arial" w:cs="Arial"/>
           <w:b/>
         </w:rPr>
-        <w:t>Online Help</w:t>
-      </w:r>
+        <w:t xml:space="preserve">Online </w:t>
+      </w:r>
+      <w:proofErr w:type="spellStart"/>
+      <w:r>
+        <w:rPr>
+          <w:rFonts w:ascii="Arial" w:eastAsia="Arial" w:hAnsi="Arial" w:cs="Arial"/>
+          <w:b/>
+        </w:rPr>
+        <w:t>Help</w:t>
+      </w:r>
+      <w:proofErr w:type="spellEnd"/>
     </w:p>
     <w:p>
       <w:pPr>
@@ -9008,13 +10447,31 @@
         <w:spacing w:before="120" w:after="60"/>
         <w:ind w:left="720" w:hanging="720"/>
       </w:pPr>
-      <w:r>
-        <w:rPr>
-          <w:rFonts w:ascii="Arial" w:eastAsia="Arial" w:hAnsi="Arial" w:cs="Arial"/>
-          <w:b/>
-        </w:rPr>
-        <w:t>Labeling and Packaging</w:t>
-      </w:r>
+      <w:proofErr w:type="spellStart"/>
+      <w:r>
+        <w:rPr>
+          <w:rFonts w:ascii="Arial" w:eastAsia="Arial" w:hAnsi="Arial" w:cs="Arial"/>
+          <w:b/>
+        </w:rPr>
+        <w:t>Labeling</w:t>
+      </w:r>
+      <w:proofErr w:type="spellEnd"/>
+      <w:r>
+        <w:rPr>
+          <w:rFonts w:ascii="Arial" w:eastAsia="Arial" w:hAnsi="Arial" w:cs="Arial"/>
+          <w:b/>
+        </w:rPr>
+        <w:t xml:space="preserve"> and </w:t>
+      </w:r>
+      <w:proofErr w:type="spellStart"/>
+      <w:r>
+        <w:rPr>
+          <w:rFonts w:ascii="Arial" w:eastAsia="Arial" w:hAnsi="Arial" w:cs="Arial"/>
+          <w:b/>
+        </w:rPr>
+        <w:t>Packaging</w:t>
+      </w:r>
+      <w:proofErr w:type="spellEnd"/>
     </w:p>
     <w:p>
       <w:pPr>
@@ -9042,8 +10499,39 @@
           <w:sz w:val="24"/>
           <w:szCs w:val="24"/>
         </w:rPr>
-        <w:t>A         Feature Attributes</w:t>
-      </w:r>
+        <w:t xml:space="preserve">A         </w:t>
+      </w:r>
+      <w:proofErr w:type="spellStart"/>
+      <w:r>
+        <w:rPr>
+          <w:rFonts w:ascii="Arial" w:eastAsia="Arial" w:hAnsi="Arial" w:cs="Arial"/>
+          <w:b/>
+          <w:sz w:val="24"/>
+          <w:szCs w:val="24"/>
+        </w:rPr>
+        <w:t>Feature</w:t>
+      </w:r>
+      <w:proofErr w:type="spellEnd"/>
+      <w:r>
+        <w:rPr>
+          <w:rFonts w:ascii="Arial" w:eastAsia="Arial" w:hAnsi="Arial" w:cs="Arial"/>
+          <w:b/>
+          <w:sz w:val="24"/>
+          <w:szCs w:val="24"/>
+        </w:rPr>
+        <w:t xml:space="preserve"> </w:t>
+      </w:r>
+      <w:proofErr w:type="spellStart"/>
+      <w:r>
+        <w:rPr>
+          <w:rFonts w:ascii="Arial" w:eastAsia="Arial" w:hAnsi="Arial" w:cs="Arial"/>
+          <w:b/>
+          <w:sz w:val="24"/>
+          <w:szCs w:val="24"/>
+        </w:rPr>
+        <w:t>Attributes</w:t>
+      </w:r>
+      <w:proofErr w:type="spellEnd"/>
     </w:p>
     <w:p>
       <w:pPr>
@@ -9057,16 +10545,7 @@
       <w:bookmarkStart w:id="61" w:name="h.3tbugp1" w:colFirst="0" w:colLast="0"/>
       <w:bookmarkEnd w:id="61"/>
       <w:r>
-        <w:t>Para la plataforma de encuestas institucionales de la Universida</w:t>
-      </w:r>
-      <w:r>
-        <w:t>d del Quindío se escogieron los atributos de calidad: Funcionalidad y Eficacia, para dar cumplimiento dentro del proyecto con estos atributos se va a ayudar con algunos atributos que conforman a estos dos como lo son: seguridad y cumplimiento de la funcion</w:t>
-      </w:r>
-      <w:r>
-        <w:t>alidad y rendimiento y utilización de recursos, a continuación se especifica el estado, beneficios, esfuerzos, riesgos, estabilidad, objetivos y asignación que cumplirán estos atributos en la plataforma de encuestas institucionales de la Universidad del Qu</w:t>
-      </w:r>
-      <w:r>
-        <w:t xml:space="preserve">indío </w:t>
+        <w:t xml:space="preserve">Para la plataforma de encuestas institucionales de la Universidad del Quindío se escogieron los atributos de calidad: Funcionalidad y Eficacia, para dar cumplimiento dentro del proyecto con estos atributos se va a ayudar con algunos atributos que conforman a estos dos como lo son: seguridad y cumplimiento de la funcionalidad y rendimiento y utilización de recursos, a continuación se especifica el estado, beneficios, esfuerzos, riesgos, estabilidad, objetivos y asignación que cumplirán estos atributos en la plataforma de encuestas institucionales de la Universidad del Quindío </w:t>
       </w:r>
     </w:p>
     <w:p>
@@ -9138,8 +10617,16 @@
           <w:b/>
         </w:rPr>
         <w:tab/>
+      </w:r>
+      <w:proofErr w:type="spellStart"/>
+      <w:r>
+        <w:rPr>
+          <w:rFonts w:ascii="Arial" w:eastAsia="Arial" w:hAnsi="Arial" w:cs="Arial"/>
+          <w:b/>
+        </w:rPr>
         <w:t>Benefit</w:t>
       </w:r>
+      <w:proofErr w:type="spellEnd"/>
     </w:p>
     <w:p>
       <w:pPr>
@@ -9148,10 +10635,7 @@
       <w:bookmarkStart w:id="63" w:name="h.nmf14n" w:colFirst="0" w:colLast="0"/>
       <w:bookmarkEnd w:id="63"/>
       <w:r>
-        <w:t>En la plataforma de encuestas institucionale</w:t>
-      </w:r>
-      <w:r>
-        <w:t xml:space="preserve">s de la Universidad del Quindío  contará con los atributos de calidad: funcionalidad y eficacia, estos atributos beneficiaran la plataforma </w:t>
+        <w:t xml:space="preserve">En la plataforma de encuestas institucionales de la Universidad del Quindío  contará con los atributos de calidad: funcionalidad y eficacia, estos atributos beneficiaran la plataforma </w:t>
       </w:r>
     </w:p>
     <w:p>
@@ -9173,8 +10657,16 @@
           <w:b/>
         </w:rPr>
         <w:tab/>
+      </w:r>
+      <w:proofErr w:type="spellStart"/>
+      <w:r>
+        <w:rPr>
+          <w:rFonts w:ascii="Arial" w:eastAsia="Arial" w:hAnsi="Arial" w:cs="Arial"/>
+          <w:b/>
+        </w:rPr>
         <w:t>Effort</w:t>
       </w:r>
+      <w:proofErr w:type="spellEnd"/>
     </w:p>
     <w:p>
       <w:pPr>
@@ -9187,10 +10679,15 @@
       <w:bookmarkStart w:id="64" w:name="h.37m2jsg" w:colFirst="0" w:colLast="0"/>
       <w:bookmarkEnd w:id="64"/>
       <w:r>
-        <w:t xml:space="preserve">Para la plataforma de encuestas institucionales el esfuerzo se reducirá debido al uso de un framework y </w:t>
-      </w:r>
-      <w:r>
-        <w:t>a los patrones que se han elegido.</w:t>
+        <w:t xml:space="preserve">Para la plataforma de encuestas institucionales el esfuerzo se reducirá debido al uso de un </w:t>
+      </w:r>
+      <w:proofErr w:type="spellStart"/>
+      <w:r>
+        <w:t>framework</w:t>
+      </w:r>
+      <w:proofErr w:type="spellEnd"/>
+      <w:r>
+        <w:t xml:space="preserve"> y a los patrones que se han elegido.</w:t>
       </w:r>
     </w:p>
     <w:p>
@@ -9212,8 +10709,16 @@
           <w:b/>
         </w:rPr>
         <w:tab/>
+      </w:r>
+      <w:proofErr w:type="spellStart"/>
+      <w:r>
+        <w:rPr>
+          <w:rFonts w:ascii="Arial" w:eastAsia="Arial" w:hAnsi="Arial" w:cs="Arial"/>
+          <w:b/>
+        </w:rPr>
         <w:t>Risk</w:t>
       </w:r>
+      <w:proofErr w:type="spellEnd"/>
     </w:p>
     <w:p>
       <w:pPr>
@@ -9248,8 +10753,16 @@
           <w:b/>
         </w:rPr>
         <w:tab/>
+      </w:r>
+      <w:proofErr w:type="spellStart"/>
+      <w:r>
+        <w:rPr>
+          <w:rFonts w:ascii="Arial" w:eastAsia="Arial" w:hAnsi="Arial" w:cs="Arial"/>
+          <w:b/>
+        </w:rPr>
         <w:t>Stability</w:t>
       </w:r>
+      <w:proofErr w:type="spellEnd"/>
     </w:p>
     <w:p>
       <w:pPr>
@@ -9260,10 +10773,15 @@
         <w:spacing w:after="120"/>
       </w:pPr>
       <w:r>
-        <w:t>Con los patrones y el framework que se van a elegir para el desarrollo de la  plataforma de encuestas institucionales, busca que sea más ágil y r</w:t>
-      </w:r>
-      <w:r>
-        <w:t>ápida a la hora de llenar estas encuestas.</w:t>
+        <w:t xml:space="preserve">Con los patrones y el </w:t>
+      </w:r>
+      <w:proofErr w:type="spellStart"/>
+      <w:r>
+        <w:t>framework</w:t>
+      </w:r>
+      <w:proofErr w:type="spellEnd"/>
+      <w:r>
+        <w:t xml:space="preserve"> que se van a elegir para el desarrollo de la  plataforma de encuestas institucionales, busca que sea más ágil y rápida a la hora de llenar estas encuestas.</w:t>
       </w:r>
     </w:p>
     <w:p>
@@ -9278,14 +10796,7 @@
           <w:b/>
         </w:rPr>
         <w:lastRenderedPageBreak/>
-        <w:t>A.</w:t>
-      </w:r>
-      <w:r>
-        <w:rPr>
-          <w:rFonts w:ascii="Arial" w:eastAsia="Arial" w:hAnsi="Arial" w:cs="Arial"/>
-          <w:b/>
-        </w:rPr>
-        <w:t>6</w:t>
+        <w:t>A.6</w:t>
       </w:r>
       <w:r>
         <w:rPr>
@@ -9293,8 +10804,32 @@
           <w:b/>
         </w:rPr>
         <w:tab/>
-        <w:t>Assigned To</w:t>
-      </w:r>
+      </w:r>
+      <w:proofErr w:type="spellStart"/>
+      <w:r>
+        <w:rPr>
+          <w:rFonts w:ascii="Arial" w:eastAsia="Arial" w:hAnsi="Arial" w:cs="Arial"/>
+          <w:b/>
+        </w:rPr>
+        <w:t>Assigned</w:t>
+      </w:r>
+      <w:proofErr w:type="spellEnd"/>
+      <w:r>
+        <w:rPr>
+          <w:rFonts w:ascii="Arial" w:eastAsia="Arial" w:hAnsi="Arial" w:cs="Arial"/>
+          <w:b/>
+        </w:rPr>
+        <w:t xml:space="preserve"> </w:t>
+      </w:r>
+      <w:proofErr w:type="spellStart"/>
+      <w:r>
+        <w:rPr>
+          <w:rFonts w:ascii="Arial" w:eastAsia="Arial" w:hAnsi="Arial" w:cs="Arial"/>
+          <w:b/>
+        </w:rPr>
+        <w:t>To</w:t>
+      </w:r>
+      <w:proofErr w:type="spellEnd"/>
     </w:p>
     <w:p>
       <w:pPr>
@@ -9309,17 +10844,89 @@
       <w:r>
         <w:t xml:space="preserve">Con la información que se ha recopilado en los ítems anteriores se tiene en cuenta que los atributos de calidad que se van a implementar son Funcionalidad y Eficacia, bajo los patrones de </w:t>
       </w:r>
+      <w:proofErr w:type="spellStart"/>
       <w:r>
         <w:rPr>
           <w:highlight w:val="white"/>
         </w:rPr>
         <w:t>Prototype</w:t>
       </w:r>
+      <w:proofErr w:type="spellEnd"/>
       <w:r>
         <w:rPr>
           <w:highlight w:val="white"/>
         </w:rPr>
-        <w:t>, Model View Presenter (MVP), Repository, Shared data, Business definitions.</w:t>
+        <w:t xml:space="preserve">, </w:t>
+      </w:r>
+      <w:proofErr w:type="spellStart"/>
+      <w:r>
+        <w:rPr>
+          <w:highlight w:val="white"/>
+        </w:rPr>
+        <w:t>Model</w:t>
+      </w:r>
+      <w:proofErr w:type="spellEnd"/>
+      <w:r>
+        <w:rPr>
+          <w:highlight w:val="white"/>
+        </w:rPr>
+        <w:t xml:space="preserve"> View </w:t>
+      </w:r>
+      <w:proofErr w:type="spellStart"/>
+      <w:r>
+        <w:rPr>
+          <w:highlight w:val="white"/>
+        </w:rPr>
+        <w:t>Presenter</w:t>
+      </w:r>
+      <w:proofErr w:type="spellEnd"/>
+      <w:r>
+        <w:rPr>
+          <w:highlight w:val="white"/>
+        </w:rPr>
+        <w:t xml:space="preserve"> (MVP), </w:t>
+      </w:r>
+      <w:proofErr w:type="spellStart"/>
+      <w:r>
+        <w:rPr>
+          <w:highlight w:val="white"/>
+        </w:rPr>
+        <w:t>Repository</w:t>
+      </w:r>
+      <w:proofErr w:type="spellEnd"/>
+      <w:r>
+        <w:rPr>
+          <w:highlight w:val="white"/>
+        </w:rPr>
+        <w:t xml:space="preserve">, </w:t>
+      </w:r>
+      <w:proofErr w:type="spellStart"/>
+      <w:r>
+        <w:rPr>
+          <w:highlight w:val="white"/>
+        </w:rPr>
+        <w:t>Shared</w:t>
+      </w:r>
+      <w:proofErr w:type="spellEnd"/>
+      <w:r>
+        <w:rPr>
+          <w:highlight w:val="white"/>
+        </w:rPr>
+        <w:t xml:space="preserve"> data, Business </w:t>
+      </w:r>
+      <w:proofErr w:type="spellStart"/>
+      <w:r>
+        <w:rPr>
+          <w:highlight w:val="white"/>
+        </w:rPr>
+        <w:t>definitions</w:t>
+      </w:r>
+      <w:proofErr w:type="spellEnd"/>
+      <w:r>
+        <w:rPr>
+          <w:highlight w:val="white"/>
+        </w:rPr>
+        <w:t>.</w:t>
       </w:r>
     </w:p>
     <w:p>
@@ -9333,14 +10940,7 @@
           <w:rFonts w:ascii="Arial" w:eastAsia="Arial" w:hAnsi="Arial" w:cs="Arial"/>
           <w:b/>
         </w:rPr>
-        <w:t>A.</w:t>
-      </w:r>
-      <w:r>
-        <w:rPr>
-          <w:rFonts w:ascii="Arial" w:eastAsia="Arial" w:hAnsi="Arial" w:cs="Arial"/>
-          <w:b/>
-        </w:rPr>
-        <w:t>7</w:t>
+        <w:t>A.7</w:t>
       </w:r>
       <w:r>
         <w:rPr>
@@ -9348,8 +10948,16 @@
           <w:b/>
         </w:rPr>
         <w:tab/>
+      </w:r>
+      <w:proofErr w:type="spellStart"/>
+      <w:r>
+        <w:rPr>
+          <w:rFonts w:ascii="Arial" w:eastAsia="Arial" w:hAnsi="Arial" w:cs="Arial"/>
+          <w:b/>
+        </w:rPr>
         <w:t>Reason</w:t>
       </w:r>
+      <w:proofErr w:type="spellEnd"/>
     </w:p>
     <w:p>
       <w:pPr>
@@ -9444,9 +11052,11 @@
             <w:spacing w:after="720"/>
             <w:ind w:right="360"/>
           </w:pPr>
+          <w:proofErr w:type="spellStart"/>
           <w:r>
             <w:t>Confidential</w:t>
           </w:r>
+          <w:proofErr w:type="spellEnd"/>
         </w:p>
       </w:tc>
       <w:tc>
@@ -9465,13 +11075,7 @@
             <w:jc w:val="center"/>
           </w:pPr>
           <w:r>
-            <w:t>©</w:t>
-          </w:r>
-          <w:r>
-            <w:t>Universidad del Quindío</w:t>
-          </w:r>
-          <w:r>
-            <w:t>, 2015</w:t>
+            <w:t>©Universidad del Quindío, 2015</w:t>
           </w:r>
         </w:p>
       </w:tc>

</xml_diff>